<commit_message>
exo 3 jusqua 7
</commit_message>
<xml_diff>
--- a/TP Bandits Manchots.docx
+++ b/TP Bandits Manchots.docx
@@ -3319,560 +3319,3055 @@
       </w:r>
       <w:proofErr w:type="spellEnd"/>
     </w:p>
+    <w:p/>
+    <w:p>
+      <w:r>
+        <w:t>3.</w:t>
+      </w:r>
+    </w:p>
+    <w:p>
+      <w:pPr>
+        <w:shd w:val="clear" w:color="auto" w:fill="1F1F1F"/>
+        <w:spacing w:after="0" w:line="285" w:lineRule="atLeast"/>
+        <w:rPr>
+          <w:rFonts w:ascii="Consolas" w:eastAsia="Times New Roman" w:hAnsi="Consolas" w:cs="Times New Roman"/>
+          <w:color w:val="CCCCCC"/>
+          <w:sz w:val="21"/>
+          <w:szCs w:val="21"/>
+          <w:lang w:eastAsia="fr-FR"/>
+        </w:rPr>
+      </w:pPr>
+      <w:proofErr w:type="spellStart"/>
+      <w:r>
+        <w:rPr>
+          <w:rFonts w:ascii="Consolas" w:eastAsia="Times New Roman" w:hAnsi="Consolas" w:cs="Times New Roman"/>
+          <w:color w:val="569CD6"/>
+          <w:sz w:val="21"/>
+          <w:szCs w:val="21"/>
+          <w:lang w:eastAsia="fr-FR"/>
+        </w:rPr>
+        <w:t>def</w:t>
+      </w:r>
+      <w:proofErr w:type="spellEnd"/>
+      <w:r>
+        <w:rPr>
+          <w:rFonts w:ascii="Consolas" w:eastAsia="Times New Roman" w:hAnsi="Consolas" w:cs="Times New Roman"/>
+          <w:color w:val="CCCCCC"/>
+          <w:sz w:val="21"/>
+          <w:szCs w:val="21"/>
+          <w:lang w:eastAsia="fr-FR"/>
+        </w:rPr>
+        <w:t xml:space="preserve"> </w:t>
+      </w:r>
+      <w:proofErr w:type="spellStart"/>
+      <w:proofErr w:type="gramStart"/>
+      <w:r>
+        <w:rPr>
+          <w:rFonts w:ascii="Consolas" w:eastAsia="Times New Roman" w:hAnsi="Consolas" w:cs="Times New Roman"/>
+          <w:color w:val="DCDCAA"/>
+          <w:sz w:val="21"/>
+          <w:szCs w:val="21"/>
+          <w:lang w:eastAsia="fr-FR"/>
+        </w:rPr>
+        <w:t>play</w:t>
+      </w:r>
+      <w:proofErr w:type="spellEnd"/>
+      <w:r>
+        <w:rPr>
+          <w:rFonts w:ascii="Consolas" w:eastAsia="Times New Roman" w:hAnsi="Consolas" w:cs="Times New Roman"/>
+          <w:color w:val="CCCCCC"/>
+          <w:sz w:val="21"/>
+          <w:szCs w:val="21"/>
+          <w:lang w:eastAsia="fr-FR"/>
+        </w:rPr>
+        <w:t>(</w:t>
+      </w:r>
+      <w:proofErr w:type="gramEnd"/>
+      <w:r>
+        <w:rPr>
+          <w:rFonts w:ascii="Consolas" w:eastAsia="Times New Roman" w:hAnsi="Consolas" w:cs="Times New Roman"/>
+          <w:color w:val="9CDCFE"/>
+          <w:sz w:val="21"/>
+          <w:szCs w:val="21"/>
+          <w:lang w:eastAsia="fr-FR"/>
+        </w:rPr>
+        <w:t>self</w:t>
+      </w:r>
+      <w:r>
+        <w:rPr>
+          <w:rFonts w:ascii="Consolas" w:eastAsia="Times New Roman" w:hAnsi="Consolas" w:cs="Times New Roman"/>
+          <w:color w:val="CCCCCC"/>
+          <w:sz w:val="21"/>
+          <w:szCs w:val="21"/>
+          <w:lang w:eastAsia="fr-FR"/>
+        </w:rPr>
+        <w:t xml:space="preserve">, </w:t>
+      </w:r>
+      <w:proofErr w:type="spellStart"/>
+      <w:r>
+        <w:rPr>
+          <w:rFonts w:ascii="Consolas" w:eastAsia="Times New Roman" w:hAnsi="Consolas" w:cs="Times New Roman"/>
+          <w:color w:val="9CDCFE"/>
+          <w:sz w:val="21"/>
+          <w:szCs w:val="21"/>
+          <w:lang w:eastAsia="fr-FR"/>
+        </w:rPr>
+        <w:t>arm_number</w:t>
+      </w:r>
+      <w:proofErr w:type="spellEnd"/>
+      <w:r>
+        <w:rPr>
+          <w:rFonts w:ascii="Consolas" w:eastAsia="Times New Roman" w:hAnsi="Consolas" w:cs="Times New Roman"/>
+          <w:color w:val="CCCCCC"/>
+          <w:sz w:val="21"/>
+          <w:szCs w:val="21"/>
+          <w:lang w:eastAsia="fr-FR"/>
+        </w:rPr>
+        <w:t>):</w:t>
+      </w:r>
+    </w:p>
+    <w:p>
+      <w:pPr>
+        <w:shd w:val="clear" w:color="auto" w:fill="1F1F1F"/>
+        <w:spacing w:after="0" w:line="285" w:lineRule="atLeast"/>
+        <w:rPr>
+          <w:rFonts w:ascii="Consolas" w:eastAsia="Times New Roman" w:hAnsi="Consolas" w:cs="Times New Roman"/>
+          <w:color w:val="CCCCCC"/>
+          <w:sz w:val="21"/>
+          <w:szCs w:val="21"/>
+          <w:lang w:eastAsia="fr-FR"/>
+        </w:rPr>
+      </w:pPr>
+      <w:r>
+        <w:rPr>
+          <w:rFonts w:ascii="Consolas" w:eastAsia="Times New Roman" w:hAnsi="Consolas" w:cs="Times New Roman"/>
+          <w:color w:val="CCCCCC"/>
+          <w:sz w:val="21"/>
+          <w:szCs w:val="21"/>
+          <w:lang w:eastAsia="fr-FR"/>
+        </w:rPr>
+        <w:t xml:space="preserve">        </w:t>
+      </w:r>
+      <w:proofErr w:type="gramStart"/>
+      <w:r>
+        <w:rPr>
+          <w:rFonts w:ascii="Consolas" w:eastAsia="Times New Roman" w:hAnsi="Consolas" w:cs="Times New Roman"/>
+          <w:color w:val="C586C0"/>
+          <w:sz w:val="21"/>
+          <w:szCs w:val="21"/>
+          <w:lang w:eastAsia="fr-FR"/>
+        </w:rPr>
+        <w:t>if</w:t>
+      </w:r>
+      <w:proofErr w:type="gramEnd"/>
+      <w:r>
+        <w:rPr>
+          <w:rFonts w:ascii="Consolas" w:eastAsia="Times New Roman" w:hAnsi="Consolas" w:cs="Times New Roman"/>
+          <w:color w:val="CCCCCC"/>
+          <w:sz w:val="21"/>
+          <w:szCs w:val="21"/>
+          <w:lang w:eastAsia="fr-FR"/>
+        </w:rPr>
+        <w:t xml:space="preserve"> </w:t>
+      </w:r>
+      <w:proofErr w:type="spellStart"/>
+      <w:r>
+        <w:rPr>
+          <w:rFonts w:ascii="Consolas" w:eastAsia="Times New Roman" w:hAnsi="Consolas" w:cs="Times New Roman"/>
+          <w:color w:val="CCCCCC"/>
+          <w:sz w:val="21"/>
+          <w:szCs w:val="21"/>
+          <w:lang w:eastAsia="fr-FR"/>
+        </w:rPr>
+        <w:t>arm_number</w:t>
+      </w:r>
+      <w:proofErr w:type="spellEnd"/>
+      <w:r>
+        <w:rPr>
+          <w:rFonts w:ascii="Consolas" w:eastAsia="Times New Roman" w:hAnsi="Consolas" w:cs="Times New Roman"/>
+          <w:color w:val="CCCCCC"/>
+          <w:sz w:val="21"/>
+          <w:szCs w:val="21"/>
+          <w:lang w:eastAsia="fr-FR"/>
+        </w:rPr>
+        <w:t xml:space="preserve"> </w:t>
+      </w:r>
+      <w:r>
+        <w:rPr>
+          <w:rFonts w:ascii="Consolas" w:eastAsia="Times New Roman" w:hAnsi="Consolas" w:cs="Times New Roman"/>
+          <w:color w:val="D4D4D4"/>
+          <w:sz w:val="21"/>
+          <w:szCs w:val="21"/>
+          <w:lang w:eastAsia="fr-FR"/>
+        </w:rPr>
+        <w:t>&gt;</w:t>
+      </w:r>
+      <w:r>
+        <w:rPr>
+          <w:rFonts w:ascii="Consolas" w:eastAsia="Times New Roman" w:hAnsi="Consolas" w:cs="Times New Roman"/>
+          <w:color w:val="CCCCCC"/>
+          <w:sz w:val="21"/>
+          <w:szCs w:val="21"/>
+          <w:lang w:eastAsia="fr-FR"/>
+        </w:rPr>
+        <w:t xml:space="preserve"> </w:t>
+      </w:r>
+      <w:r>
+        <w:rPr>
+          <w:rFonts w:ascii="Consolas" w:eastAsia="Times New Roman" w:hAnsi="Consolas" w:cs="Times New Roman"/>
+          <w:color w:val="B5CEA8"/>
+          <w:sz w:val="21"/>
+          <w:szCs w:val="21"/>
+          <w:lang w:eastAsia="fr-FR"/>
+        </w:rPr>
+        <w:t>9</w:t>
+      </w:r>
+      <w:r>
+        <w:rPr>
+          <w:rFonts w:ascii="Consolas" w:eastAsia="Times New Roman" w:hAnsi="Consolas" w:cs="Times New Roman"/>
+          <w:color w:val="CCCCCC"/>
+          <w:sz w:val="21"/>
+          <w:szCs w:val="21"/>
+          <w:lang w:eastAsia="fr-FR"/>
+        </w:rPr>
+        <w:t xml:space="preserve"> </w:t>
+      </w:r>
+      <w:r>
+        <w:rPr>
+          <w:rFonts w:ascii="Consolas" w:eastAsia="Times New Roman" w:hAnsi="Consolas" w:cs="Times New Roman"/>
+          <w:color w:val="569CD6"/>
+          <w:sz w:val="21"/>
+          <w:szCs w:val="21"/>
+          <w:lang w:eastAsia="fr-FR"/>
+        </w:rPr>
+        <w:t>or</w:t>
+      </w:r>
+      <w:r>
+        <w:rPr>
+          <w:rFonts w:ascii="Consolas" w:eastAsia="Times New Roman" w:hAnsi="Consolas" w:cs="Times New Roman"/>
+          <w:color w:val="CCCCCC"/>
+          <w:sz w:val="21"/>
+          <w:szCs w:val="21"/>
+          <w:lang w:eastAsia="fr-FR"/>
+        </w:rPr>
+        <w:t xml:space="preserve"> </w:t>
+      </w:r>
+      <w:proofErr w:type="spellStart"/>
+      <w:r>
+        <w:rPr>
+          <w:rFonts w:ascii="Consolas" w:eastAsia="Times New Roman" w:hAnsi="Consolas" w:cs="Times New Roman"/>
+          <w:color w:val="CCCCCC"/>
+          <w:sz w:val="21"/>
+          <w:szCs w:val="21"/>
+          <w:lang w:eastAsia="fr-FR"/>
+        </w:rPr>
+        <w:t>arm_number</w:t>
+      </w:r>
+      <w:proofErr w:type="spellEnd"/>
+      <w:r>
+        <w:rPr>
+          <w:rFonts w:ascii="Consolas" w:eastAsia="Times New Roman" w:hAnsi="Consolas" w:cs="Times New Roman"/>
+          <w:color w:val="CCCCCC"/>
+          <w:sz w:val="21"/>
+          <w:szCs w:val="21"/>
+          <w:lang w:eastAsia="fr-FR"/>
+        </w:rPr>
+        <w:t xml:space="preserve"> </w:t>
+      </w:r>
+      <w:r>
+        <w:rPr>
+          <w:rFonts w:ascii="Consolas" w:eastAsia="Times New Roman" w:hAnsi="Consolas" w:cs="Times New Roman"/>
+          <w:color w:val="D4D4D4"/>
+          <w:sz w:val="21"/>
+          <w:szCs w:val="21"/>
+          <w:lang w:eastAsia="fr-FR"/>
+        </w:rPr>
+        <w:t>&lt;</w:t>
+      </w:r>
+      <w:r>
+        <w:rPr>
+          <w:rFonts w:ascii="Consolas" w:eastAsia="Times New Roman" w:hAnsi="Consolas" w:cs="Times New Roman"/>
+          <w:color w:val="CCCCCC"/>
+          <w:sz w:val="21"/>
+          <w:szCs w:val="21"/>
+          <w:lang w:eastAsia="fr-FR"/>
+        </w:rPr>
+        <w:t xml:space="preserve"> </w:t>
+      </w:r>
+      <w:r>
+        <w:rPr>
+          <w:rFonts w:ascii="Consolas" w:eastAsia="Times New Roman" w:hAnsi="Consolas" w:cs="Times New Roman"/>
+          <w:color w:val="B5CEA8"/>
+          <w:sz w:val="21"/>
+          <w:szCs w:val="21"/>
+          <w:lang w:eastAsia="fr-FR"/>
+        </w:rPr>
+        <w:t>0</w:t>
+      </w:r>
+      <w:r>
+        <w:rPr>
+          <w:rFonts w:ascii="Consolas" w:eastAsia="Times New Roman" w:hAnsi="Consolas" w:cs="Times New Roman"/>
+          <w:color w:val="CCCCCC"/>
+          <w:sz w:val="21"/>
+          <w:szCs w:val="21"/>
+          <w:lang w:eastAsia="fr-FR"/>
+        </w:rPr>
+        <w:t>:</w:t>
+      </w:r>
+    </w:p>
+    <w:p>
+      <w:pPr>
+        <w:shd w:val="clear" w:color="auto" w:fill="1F1F1F"/>
+        <w:spacing w:after="0" w:line="285" w:lineRule="atLeast"/>
+        <w:rPr>
+          <w:rFonts w:ascii="Consolas" w:eastAsia="Times New Roman" w:hAnsi="Consolas" w:cs="Times New Roman"/>
+          <w:color w:val="CCCCCC"/>
+          <w:sz w:val="21"/>
+          <w:szCs w:val="21"/>
+          <w:lang w:eastAsia="fr-FR"/>
+        </w:rPr>
+      </w:pPr>
+      <w:r>
+        <w:rPr>
+          <w:rFonts w:ascii="Consolas" w:eastAsia="Times New Roman" w:hAnsi="Consolas" w:cs="Times New Roman"/>
+          <w:color w:val="CCCCCC"/>
+          <w:sz w:val="21"/>
+          <w:szCs w:val="21"/>
+          <w:lang w:eastAsia="fr-FR"/>
+        </w:rPr>
+        <w:t xml:space="preserve">            </w:t>
+      </w:r>
+      <w:proofErr w:type="spellStart"/>
+      <w:r>
+        <w:rPr>
+          <w:rFonts w:ascii="Consolas" w:eastAsia="Times New Roman" w:hAnsi="Consolas" w:cs="Times New Roman"/>
+          <w:color w:val="C586C0"/>
+          <w:sz w:val="21"/>
+          <w:szCs w:val="21"/>
+          <w:lang w:eastAsia="fr-FR"/>
+        </w:rPr>
+        <w:t>raise</w:t>
+      </w:r>
+      <w:proofErr w:type="spellEnd"/>
+      <w:r>
+        <w:rPr>
+          <w:rFonts w:ascii="Consolas" w:eastAsia="Times New Roman" w:hAnsi="Consolas" w:cs="Times New Roman"/>
+          <w:color w:val="CCCCCC"/>
+          <w:sz w:val="21"/>
+          <w:szCs w:val="21"/>
+          <w:lang w:eastAsia="fr-FR"/>
+        </w:rPr>
+        <w:t xml:space="preserve"> </w:t>
+      </w:r>
+      <w:proofErr w:type="spellStart"/>
+      <w:proofErr w:type="gramStart"/>
+      <w:r>
+        <w:rPr>
+          <w:rFonts w:ascii="Consolas" w:eastAsia="Times New Roman" w:hAnsi="Consolas" w:cs="Times New Roman"/>
+          <w:color w:val="4EC9B0"/>
+          <w:sz w:val="21"/>
+          <w:szCs w:val="21"/>
+          <w:lang w:eastAsia="fr-FR"/>
+        </w:rPr>
+        <w:t>ValueError</w:t>
+      </w:r>
+      <w:proofErr w:type="spellEnd"/>
+      <w:r>
+        <w:rPr>
+          <w:rFonts w:ascii="Consolas" w:eastAsia="Times New Roman" w:hAnsi="Consolas" w:cs="Times New Roman"/>
+          <w:color w:val="CCCCCC"/>
+          <w:sz w:val="21"/>
+          <w:szCs w:val="21"/>
+          <w:lang w:eastAsia="fr-FR"/>
+        </w:rPr>
+        <w:t>(</w:t>
+      </w:r>
+      <w:proofErr w:type="gramEnd"/>
+      <w:r>
+        <w:rPr>
+          <w:rFonts w:ascii="Consolas" w:eastAsia="Times New Roman" w:hAnsi="Consolas" w:cs="Times New Roman"/>
+          <w:color w:val="CE9178"/>
+          <w:sz w:val="21"/>
+          <w:szCs w:val="21"/>
+          <w:lang w:eastAsia="fr-FR"/>
+        </w:rPr>
+        <w:t>"Valeur impossible, erreur"</w:t>
+      </w:r>
+      <w:r>
+        <w:rPr>
+          <w:rFonts w:ascii="Consolas" w:eastAsia="Times New Roman" w:hAnsi="Consolas" w:cs="Times New Roman"/>
+          <w:color w:val="CCCCCC"/>
+          <w:sz w:val="21"/>
+          <w:szCs w:val="21"/>
+          <w:lang w:eastAsia="fr-FR"/>
+        </w:rPr>
+        <w:t>)</w:t>
+      </w:r>
+    </w:p>
+    <w:p>
+      <w:pPr>
+        <w:shd w:val="clear" w:color="auto" w:fill="1F1F1F"/>
+        <w:spacing w:after="0" w:line="285" w:lineRule="atLeast"/>
+        <w:rPr>
+          <w:rFonts w:ascii="Consolas" w:eastAsia="Times New Roman" w:hAnsi="Consolas" w:cs="Times New Roman"/>
+          <w:color w:val="CCCCCC"/>
+          <w:sz w:val="21"/>
+          <w:szCs w:val="21"/>
+          <w:lang w:eastAsia="fr-FR"/>
+        </w:rPr>
+      </w:pPr>
+      <w:r>
+        <w:rPr>
+          <w:rFonts w:ascii="Consolas" w:eastAsia="Times New Roman" w:hAnsi="Consolas" w:cs="Times New Roman"/>
+          <w:color w:val="CCCCCC"/>
+          <w:sz w:val="21"/>
+          <w:szCs w:val="21"/>
+          <w:lang w:eastAsia="fr-FR"/>
+        </w:rPr>
+        <w:t xml:space="preserve">        </w:t>
+      </w:r>
+      <w:proofErr w:type="spellStart"/>
+      <w:proofErr w:type="gramStart"/>
+      <w:r>
+        <w:rPr>
+          <w:rFonts w:ascii="Consolas" w:eastAsia="Times New Roman" w:hAnsi="Consolas" w:cs="Times New Roman"/>
+          <w:color w:val="C586C0"/>
+          <w:sz w:val="21"/>
+          <w:szCs w:val="21"/>
+          <w:lang w:eastAsia="fr-FR"/>
+        </w:rPr>
+        <w:t>else</w:t>
+      </w:r>
+      <w:proofErr w:type="spellEnd"/>
+      <w:proofErr w:type="gramEnd"/>
+      <w:r>
+        <w:rPr>
+          <w:rFonts w:ascii="Consolas" w:eastAsia="Times New Roman" w:hAnsi="Consolas" w:cs="Times New Roman"/>
+          <w:color w:val="CCCCCC"/>
+          <w:sz w:val="21"/>
+          <w:szCs w:val="21"/>
+          <w:lang w:eastAsia="fr-FR"/>
+        </w:rPr>
+        <w:t>:</w:t>
+      </w:r>
+    </w:p>
+    <w:p>
+      <w:pPr>
+        <w:shd w:val="clear" w:color="auto" w:fill="1F1F1F"/>
+        <w:spacing w:after="0" w:line="285" w:lineRule="atLeast"/>
+        <w:rPr>
+          <w:rFonts w:ascii="Consolas" w:eastAsia="Times New Roman" w:hAnsi="Consolas" w:cs="Times New Roman"/>
+          <w:color w:val="CCCCCC"/>
+          <w:sz w:val="21"/>
+          <w:szCs w:val="21"/>
+          <w:lang w:eastAsia="fr-FR"/>
+        </w:rPr>
+      </w:pPr>
+      <w:r>
+        <w:rPr>
+          <w:rFonts w:ascii="Consolas" w:eastAsia="Times New Roman" w:hAnsi="Consolas" w:cs="Times New Roman"/>
+          <w:color w:val="CCCCCC"/>
+          <w:sz w:val="21"/>
+          <w:szCs w:val="21"/>
+          <w:lang w:eastAsia="fr-FR"/>
+        </w:rPr>
+        <w:t xml:space="preserve">            </w:t>
+      </w:r>
+      <w:r>
+        <w:rPr>
+          <w:rFonts w:ascii="Consolas" w:eastAsia="Times New Roman" w:hAnsi="Consolas" w:cs="Times New Roman"/>
+          <w:color w:val="C586C0"/>
+          <w:sz w:val="21"/>
+          <w:szCs w:val="21"/>
+          <w:lang w:eastAsia="fr-FR"/>
+        </w:rPr>
+        <w:t>return</w:t>
+      </w:r>
+      <w:r>
+        <w:rPr>
+          <w:rFonts w:ascii="Consolas" w:eastAsia="Times New Roman" w:hAnsi="Consolas" w:cs="Times New Roman"/>
+          <w:color w:val="CCCCCC"/>
+          <w:sz w:val="21"/>
+          <w:szCs w:val="21"/>
+          <w:lang w:eastAsia="fr-FR"/>
+        </w:rPr>
+        <w:t xml:space="preserve"> </w:t>
+      </w:r>
+      <w:proofErr w:type="spellStart"/>
+      <w:proofErr w:type="gramStart"/>
+      <w:r>
+        <w:rPr>
+          <w:rFonts w:ascii="Consolas" w:eastAsia="Times New Roman" w:hAnsi="Consolas" w:cs="Times New Roman"/>
+          <w:color w:val="569CD6"/>
+          <w:sz w:val="21"/>
+          <w:szCs w:val="21"/>
+          <w:lang w:eastAsia="fr-FR"/>
+        </w:rPr>
+        <w:t>self</w:t>
+      </w:r>
+      <w:r>
+        <w:rPr>
+          <w:rFonts w:ascii="Consolas" w:eastAsia="Times New Roman" w:hAnsi="Consolas" w:cs="Times New Roman"/>
+          <w:color w:val="CCCCCC"/>
+          <w:sz w:val="21"/>
+          <w:szCs w:val="21"/>
+          <w:lang w:eastAsia="fr-FR"/>
+        </w:rPr>
+        <w:t>.tab</w:t>
+      </w:r>
+      <w:proofErr w:type="spellEnd"/>
+      <w:r>
+        <w:rPr>
+          <w:rFonts w:ascii="Consolas" w:eastAsia="Times New Roman" w:hAnsi="Consolas" w:cs="Times New Roman"/>
+          <w:color w:val="CCCCCC"/>
+          <w:sz w:val="21"/>
+          <w:szCs w:val="21"/>
+          <w:lang w:eastAsia="fr-FR"/>
+        </w:rPr>
+        <w:t>[</w:t>
+      </w:r>
+      <w:proofErr w:type="spellStart"/>
+      <w:proofErr w:type="gramEnd"/>
+      <w:r>
+        <w:rPr>
+          <w:rFonts w:ascii="Consolas" w:eastAsia="Times New Roman" w:hAnsi="Consolas" w:cs="Times New Roman"/>
+          <w:color w:val="CCCCCC"/>
+          <w:sz w:val="21"/>
+          <w:szCs w:val="21"/>
+          <w:lang w:eastAsia="fr-FR"/>
+        </w:rPr>
+        <w:t>arm_number</w:t>
+      </w:r>
+      <w:proofErr w:type="spellEnd"/>
+      <w:r>
+        <w:rPr>
+          <w:rFonts w:ascii="Consolas" w:eastAsia="Times New Roman" w:hAnsi="Consolas" w:cs="Times New Roman"/>
+          <w:color w:val="CCCCCC"/>
+          <w:sz w:val="21"/>
+          <w:szCs w:val="21"/>
+          <w:lang w:eastAsia="fr-FR"/>
+        </w:rPr>
+        <w:t>].</w:t>
+      </w:r>
+      <w:proofErr w:type="spellStart"/>
+      <w:r>
+        <w:rPr>
+          <w:rFonts w:ascii="Consolas" w:eastAsia="Times New Roman" w:hAnsi="Consolas" w:cs="Times New Roman"/>
+          <w:color w:val="CCCCCC"/>
+          <w:sz w:val="21"/>
+          <w:szCs w:val="21"/>
+          <w:lang w:eastAsia="fr-FR"/>
+        </w:rPr>
+        <w:t>play</w:t>
+      </w:r>
+      <w:proofErr w:type="spellEnd"/>
+      <w:r>
+        <w:rPr>
+          <w:rFonts w:ascii="Consolas" w:eastAsia="Times New Roman" w:hAnsi="Consolas" w:cs="Times New Roman"/>
+          <w:color w:val="CCCCCC"/>
+          <w:sz w:val="21"/>
+          <w:szCs w:val="21"/>
+          <w:lang w:eastAsia="fr-FR"/>
+        </w:rPr>
+        <w:t>()</w:t>
+      </w:r>
+    </w:p>
+    <w:p/>
+    <w:p>
+      <w:pPr>
+        <w:pStyle w:val="Titre1"/>
+      </w:pPr>
+      <w:r>
+        <w:t xml:space="preserve">Exercice 3 : Algorithme </w:t>
+      </w:r>
+      <w:r>
+        <w:t>ε</w:t>
+      </w:r>
+      <w:r>
+        <w:t>-</w:t>
+      </w:r>
+      <w:proofErr w:type="spellStart"/>
+      <w:r>
+        <w:t>greedy</w:t>
+      </w:r>
+      <w:proofErr w:type="spellEnd"/>
+    </w:p>
+    <w:p>
+      <w:r>
+        <w:t>1.</w:t>
+      </w:r>
+    </w:p>
+    <w:p>
+      <w:pPr>
+        <w:shd w:val="clear" w:color="auto" w:fill="1F1F1F"/>
+        <w:spacing w:after="0" w:line="285" w:lineRule="atLeast"/>
+        <w:rPr>
+          <w:rFonts w:ascii="Consolas" w:eastAsia="Times New Roman" w:hAnsi="Consolas" w:cs="Times New Roman"/>
+          <w:color w:val="CCCCCC"/>
+          <w:sz w:val="21"/>
+          <w:szCs w:val="21"/>
+          <w:lang w:eastAsia="fr-FR"/>
+        </w:rPr>
+      </w:pPr>
+      <w:proofErr w:type="gramStart"/>
+      <w:r>
+        <w:rPr>
+          <w:rFonts w:ascii="Consolas" w:eastAsia="Times New Roman" w:hAnsi="Consolas" w:cs="Times New Roman"/>
+          <w:color w:val="569CD6"/>
+          <w:sz w:val="21"/>
+          <w:szCs w:val="21"/>
+          <w:lang w:eastAsia="fr-FR"/>
+        </w:rPr>
+        <w:t>class</w:t>
+      </w:r>
+      <w:proofErr w:type="gramEnd"/>
+      <w:r>
+        <w:rPr>
+          <w:rFonts w:ascii="Consolas" w:eastAsia="Times New Roman" w:hAnsi="Consolas" w:cs="Times New Roman"/>
+          <w:color w:val="CCCCCC"/>
+          <w:sz w:val="21"/>
+          <w:szCs w:val="21"/>
+          <w:lang w:eastAsia="fr-FR"/>
+        </w:rPr>
+        <w:t xml:space="preserve"> </w:t>
+      </w:r>
+      <w:proofErr w:type="spellStart"/>
+      <w:r>
+        <w:rPr>
+          <w:rFonts w:ascii="Consolas" w:eastAsia="Times New Roman" w:hAnsi="Consolas" w:cs="Times New Roman"/>
+          <w:color w:val="4EC9B0"/>
+          <w:sz w:val="21"/>
+          <w:szCs w:val="21"/>
+          <w:lang w:eastAsia="fr-FR"/>
+        </w:rPr>
+        <w:t>GreedyPlayer</w:t>
+      </w:r>
+      <w:proofErr w:type="spellEnd"/>
+      <w:r>
+        <w:rPr>
+          <w:rFonts w:ascii="Consolas" w:eastAsia="Times New Roman" w:hAnsi="Consolas" w:cs="Times New Roman"/>
+          <w:color w:val="CCCCCC"/>
+          <w:sz w:val="21"/>
+          <w:szCs w:val="21"/>
+          <w:lang w:eastAsia="fr-FR"/>
+        </w:rPr>
+        <w:t>:</w:t>
+      </w:r>
+    </w:p>
+    <w:p>
+      <w:pPr>
+        <w:shd w:val="clear" w:color="auto" w:fill="1F1F1F"/>
+        <w:spacing w:after="0" w:line="285" w:lineRule="atLeast"/>
+        <w:rPr>
+          <w:rFonts w:ascii="Consolas" w:eastAsia="Times New Roman" w:hAnsi="Consolas" w:cs="Times New Roman"/>
+          <w:color w:val="CCCCCC"/>
+          <w:sz w:val="21"/>
+          <w:szCs w:val="21"/>
+          <w:lang w:eastAsia="fr-FR"/>
+        </w:rPr>
+      </w:pPr>
+    </w:p>
+    <w:p>
+      <w:pPr>
+        <w:shd w:val="clear" w:color="auto" w:fill="1F1F1F"/>
+        <w:spacing w:after="0" w:line="285" w:lineRule="atLeast"/>
+        <w:rPr>
+          <w:rFonts w:ascii="Consolas" w:eastAsia="Times New Roman" w:hAnsi="Consolas" w:cs="Times New Roman"/>
+          <w:color w:val="CCCCCC"/>
+          <w:sz w:val="21"/>
+          <w:szCs w:val="21"/>
+          <w:lang w:eastAsia="fr-FR"/>
+        </w:rPr>
+      </w:pPr>
+      <w:r>
+        <w:rPr>
+          <w:rFonts w:ascii="Consolas" w:eastAsia="Times New Roman" w:hAnsi="Consolas" w:cs="Times New Roman"/>
+          <w:color w:val="CCCCCC"/>
+          <w:sz w:val="21"/>
+          <w:szCs w:val="21"/>
+          <w:lang w:eastAsia="fr-FR"/>
+        </w:rPr>
+        <w:t xml:space="preserve">    </w:t>
+      </w:r>
+      <w:proofErr w:type="spellStart"/>
+      <w:r>
+        <w:rPr>
+          <w:rFonts w:ascii="Consolas" w:eastAsia="Times New Roman" w:hAnsi="Consolas" w:cs="Times New Roman"/>
+          <w:color w:val="569CD6"/>
+          <w:sz w:val="21"/>
+          <w:szCs w:val="21"/>
+          <w:lang w:eastAsia="fr-FR"/>
+        </w:rPr>
+        <w:t>def</w:t>
+      </w:r>
+      <w:proofErr w:type="spellEnd"/>
+      <w:r>
+        <w:rPr>
+          <w:rFonts w:ascii="Consolas" w:eastAsia="Times New Roman" w:hAnsi="Consolas" w:cs="Times New Roman"/>
+          <w:color w:val="CCCCCC"/>
+          <w:sz w:val="21"/>
+          <w:szCs w:val="21"/>
+          <w:lang w:eastAsia="fr-FR"/>
+        </w:rPr>
+        <w:t xml:space="preserve"> </w:t>
+      </w:r>
+      <w:r>
+        <w:rPr>
+          <w:rFonts w:ascii="Consolas" w:eastAsia="Times New Roman" w:hAnsi="Consolas" w:cs="Times New Roman"/>
+          <w:color w:val="DCDCAA"/>
+          <w:sz w:val="21"/>
+          <w:szCs w:val="21"/>
+          <w:lang w:eastAsia="fr-FR"/>
+        </w:rPr>
+        <w:t>__</w:t>
+      </w:r>
+      <w:proofErr w:type="spellStart"/>
+      <w:r>
+        <w:rPr>
+          <w:rFonts w:ascii="Consolas" w:eastAsia="Times New Roman" w:hAnsi="Consolas" w:cs="Times New Roman"/>
+          <w:color w:val="DCDCAA"/>
+          <w:sz w:val="21"/>
+          <w:szCs w:val="21"/>
+          <w:lang w:eastAsia="fr-FR"/>
+        </w:rPr>
+        <w:t>init</w:t>
+      </w:r>
+      <w:proofErr w:type="spellEnd"/>
+      <w:r>
+        <w:rPr>
+          <w:rFonts w:ascii="Consolas" w:eastAsia="Times New Roman" w:hAnsi="Consolas" w:cs="Times New Roman"/>
+          <w:color w:val="DCDCAA"/>
+          <w:sz w:val="21"/>
+          <w:szCs w:val="21"/>
+          <w:lang w:eastAsia="fr-FR"/>
+        </w:rPr>
+        <w:t>_</w:t>
+      </w:r>
+      <w:proofErr w:type="gramStart"/>
+      <w:r>
+        <w:rPr>
+          <w:rFonts w:ascii="Consolas" w:eastAsia="Times New Roman" w:hAnsi="Consolas" w:cs="Times New Roman"/>
+          <w:color w:val="DCDCAA"/>
+          <w:sz w:val="21"/>
+          <w:szCs w:val="21"/>
+          <w:lang w:eastAsia="fr-FR"/>
+        </w:rPr>
+        <w:t>_</w:t>
+      </w:r>
+      <w:r>
+        <w:rPr>
+          <w:rFonts w:ascii="Consolas" w:eastAsia="Times New Roman" w:hAnsi="Consolas" w:cs="Times New Roman"/>
+          <w:color w:val="CCCCCC"/>
+          <w:sz w:val="21"/>
+          <w:szCs w:val="21"/>
+          <w:lang w:eastAsia="fr-FR"/>
+        </w:rPr>
+        <w:t>(</w:t>
+      </w:r>
+      <w:proofErr w:type="gramEnd"/>
+      <w:r>
+        <w:rPr>
+          <w:rFonts w:ascii="Consolas" w:eastAsia="Times New Roman" w:hAnsi="Consolas" w:cs="Times New Roman"/>
+          <w:color w:val="9CDCFE"/>
+          <w:sz w:val="21"/>
+          <w:szCs w:val="21"/>
+          <w:lang w:eastAsia="fr-FR"/>
+        </w:rPr>
+        <w:t>self</w:t>
+      </w:r>
+      <w:r>
+        <w:rPr>
+          <w:rFonts w:ascii="Consolas" w:eastAsia="Times New Roman" w:hAnsi="Consolas" w:cs="Times New Roman"/>
+          <w:color w:val="CCCCCC"/>
+          <w:sz w:val="21"/>
+          <w:szCs w:val="21"/>
+          <w:lang w:eastAsia="fr-FR"/>
+        </w:rPr>
+        <w:t xml:space="preserve">, </w:t>
+      </w:r>
+      <w:r>
+        <w:rPr>
+          <w:rFonts w:ascii="Consolas" w:eastAsia="Times New Roman" w:hAnsi="Consolas" w:cs="Times New Roman"/>
+          <w:color w:val="9CDCFE"/>
+          <w:sz w:val="21"/>
+          <w:szCs w:val="21"/>
+          <w:lang w:eastAsia="fr-FR"/>
+        </w:rPr>
+        <w:t>n</w:t>
+      </w:r>
+      <w:r>
+        <w:rPr>
+          <w:rFonts w:ascii="Consolas" w:eastAsia="Times New Roman" w:hAnsi="Consolas" w:cs="Times New Roman"/>
+          <w:color w:val="CCCCCC"/>
+          <w:sz w:val="21"/>
+          <w:szCs w:val="21"/>
+          <w:lang w:eastAsia="fr-FR"/>
+        </w:rPr>
+        <w:t xml:space="preserve">, </w:t>
+      </w:r>
+      <w:proofErr w:type="spellStart"/>
+      <w:r>
+        <w:rPr>
+          <w:rFonts w:ascii="Consolas" w:eastAsia="Times New Roman" w:hAnsi="Consolas" w:cs="Times New Roman"/>
+          <w:color w:val="9CDCFE"/>
+          <w:sz w:val="21"/>
+          <w:szCs w:val="21"/>
+          <w:lang w:eastAsia="fr-FR"/>
+        </w:rPr>
+        <w:t>eps</w:t>
+      </w:r>
+      <w:proofErr w:type="spellEnd"/>
+      <w:r>
+        <w:rPr>
+          <w:rFonts w:ascii="Consolas" w:eastAsia="Times New Roman" w:hAnsi="Consolas" w:cs="Times New Roman"/>
+          <w:color w:val="CCCCCC"/>
+          <w:sz w:val="21"/>
+          <w:szCs w:val="21"/>
+          <w:lang w:eastAsia="fr-FR"/>
+        </w:rPr>
+        <w:t>):</w:t>
+      </w:r>
+    </w:p>
+    <w:p>
+      <w:pPr>
+        <w:shd w:val="clear" w:color="auto" w:fill="1F1F1F"/>
+        <w:spacing w:after="0" w:line="285" w:lineRule="atLeast"/>
+        <w:rPr>
+          <w:rFonts w:ascii="Consolas" w:eastAsia="Times New Roman" w:hAnsi="Consolas" w:cs="Times New Roman"/>
+          <w:color w:val="CCCCCC"/>
+          <w:sz w:val="21"/>
+          <w:szCs w:val="21"/>
+          <w:lang w:eastAsia="fr-FR"/>
+        </w:rPr>
+      </w:pPr>
+      <w:r>
+        <w:rPr>
+          <w:rFonts w:ascii="Consolas" w:eastAsia="Times New Roman" w:hAnsi="Consolas" w:cs="Times New Roman"/>
+          <w:color w:val="CCCCCC"/>
+          <w:sz w:val="21"/>
+          <w:szCs w:val="21"/>
+          <w:lang w:eastAsia="fr-FR"/>
+        </w:rPr>
+        <w:t xml:space="preserve">        </w:t>
+      </w:r>
+      <w:proofErr w:type="spellStart"/>
+      <w:r>
+        <w:rPr>
+          <w:rFonts w:ascii="Consolas" w:eastAsia="Times New Roman" w:hAnsi="Consolas" w:cs="Times New Roman"/>
+          <w:color w:val="569CD6"/>
+          <w:sz w:val="21"/>
+          <w:szCs w:val="21"/>
+          <w:lang w:eastAsia="fr-FR"/>
+        </w:rPr>
+        <w:t>self</w:t>
+      </w:r>
+      <w:r>
+        <w:rPr>
+          <w:rFonts w:ascii="Consolas" w:eastAsia="Times New Roman" w:hAnsi="Consolas" w:cs="Times New Roman"/>
+          <w:color w:val="CCCCCC"/>
+          <w:sz w:val="21"/>
+          <w:szCs w:val="21"/>
+          <w:lang w:eastAsia="fr-FR"/>
+        </w:rPr>
+        <w:t>.n</w:t>
+      </w:r>
+      <w:proofErr w:type="spellEnd"/>
+      <w:r>
+        <w:rPr>
+          <w:rFonts w:ascii="Consolas" w:eastAsia="Times New Roman" w:hAnsi="Consolas" w:cs="Times New Roman"/>
+          <w:color w:val="CCCCCC"/>
+          <w:sz w:val="21"/>
+          <w:szCs w:val="21"/>
+          <w:lang w:eastAsia="fr-FR"/>
+        </w:rPr>
+        <w:t xml:space="preserve"> </w:t>
+      </w:r>
+      <w:r>
+        <w:rPr>
+          <w:rFonts w:ascii="Consolas" w:eastAsia="Times New Roman" w:hAnsi="Consolas" w:cs="Times New Roman"/>
+          <w:color w:val="D4D4D4"/>
+          <w:sz w:val="21"/>
+          <w:szCs w:val="21"/>
+          <w:lang w:eastAsia="fr-FR"/>
+        </w:rPr>
+        <w:t>=</w:t>
+      </w:r>
+      <w:r>
+        <w:rPr>
+          <w:rFonts w:ascii="Consolas" w:eastAsia="Times New Roman" w:hAnsi="Consolas" w:cs="Times New Roman"/>
+          <w:color w:val="CCCCCC"/>
+          <w:sz w:val="21"/>
+          <w:szCs w:val="21"/>
+          <w:lang w:eastAsia="fr-FR"/>
+        </w:rPr>
+        <w:t xml:space="preserve"> n</w:t>
+      </w:r>
+    </w:p>
+    <w:p>
+      <w:pPr>
+        <w:shd w:val="clear" w:color="auto" w:fill="1F1F1F"/>
+        <w:spacing w:after="0" w:line="285" w:lineRule="atLeast"/>
+        <w:rPr>
+          <w:rFonts w:ascii="Consolas" w:eastAsia="Times New Roman" w:hAnsi="Consolas" w:cs="Times New Roman"/>
+          <w:color w:val="CCCCCC"/>
+          <w:sz w:val="21"/>
+          <w:szCs w:val="21"/>
+          <w:lang w:eastAsia="fr-FR"/>
+        </w:rPr>
+      </w:pPr>
+      <w:r>
+        <w:rPr>
+          <w:rFonts w:ascii="Consolas" w:eastAsia="Times New Roman" w:hAnsi="Consolas" w:cs="Times New Roman"/>
+          <w:color w:val="CCCCCC"/>
+          <w:sz w:val="21"/>
+          <w:szCs w:val="21"/>
+          <w:lang w:eastAsia="fr-FR"/>
+        </w:rPr>
+        <w:t xml:space="preserve">        </w:t>
+      </w:r>
+      <w:proofErr w:type="spellStart"/>
+      <w:r>
+        <w:rPr>
+          <w:rFonts w:ascii="Consolas" w:eastAsia="Times New Roman" w:hAnsi="Consolas" w:cs="Times New Roman"/>
+          <w:color w:val="569CD6"/>
+          <w:sz w:val="21"/>
+          <w:szCs w:val="21"/>
+          <w:lang w:eastAsia="fr-FR"/>
+        </w:rPr>
+        <w:t>self</w:t>
+      </w:r>
+      <w:r>
+        <w:rPr>
+          <w:rFonts w:ascii="Consolas" w:eastAsia="Times New Roman" w:hAnsi="Consolas" w:cs="Times New Roman"/>
+          <w:color w:val="CCCCCC"/>
+          <w:sz w:val="21"/>
+          <w:szCs w:val="21"/>
+          <w:lang w:eastAsia="fr-FR"/>
+        </w:rPr>
+        <w:t>.eps</w:t>
+      </w:r>
+      <w:proofErr w:type="spellEnd"/>
+      <w:r>
+        <w:rPr>
+          <w:rFonts w:ascii="Consolas" w:eastAsia="Times New Roman" w:hAnsi="Consolas" w:cs="Times New Roman"/>
+          <w:color w:val="CCCCCC"/>
+          <w:sz w:val="21"/>
+          <w:szCs w:val="21"/>
+          <w:lang w:eastAsia="fr-FR"/>
+        </w:rPr>
+        <w:t xml:space="preserve"> </w:t>
+      </w:r>
+      <w:r>
+        <w:rPr>
+          <w:rFonts w:ascii="Consolas" w:eastAsia="Times New Roman" w:hAnsi="Consolas" w:cs="Times New Roman"/>
+          <w:color w:val="D4D4D4"/>
+          <w:sz w:val="21"/>
+          <w:szCs w:val="21"/>
+          <w:lang w:eastAsia="fr-FR"/>
+        </w:rPr>
+        <w:t>=</w:t>
+      </w:r>
+      <w:r>
+        <w:rPr>
+          <w:rFonts w:ascii="Consolas" w:eastAsia="Times New Roman" w:hAnsi="Consolas" w:cs="Times New Roman"/>
+          <w:color w:val="CCCCCC"/>
+          <w:sz w:val="21"/>
+          <w:szCs w:val="21"/>
+          <w:lang w:eastAsia="fr-FR"/>
+        </w:rPr>
+        <w:t xml:space="preserve"> </w:t>
+      </w:r>
+      <w:proofErr w:type="spellStart"/>
+      <w:r>
+        <w:rPr>
+          <w:rFonts w:ascii="Consolas" w:eastAsia="Times New Roman" w:hAnsi="Consolas" w:cs="Times New Roman"/>
+          <w:color w:val="CCCCCC"/>
+          <w:sz w:val="21"/>
+          <w:szCs w:val="21"/>
+          <w:lang w:eastAsia="fr-FR"/>
+        </w:rPr>
+        <w:t>eps</w:t>
+      </w:r>
+      <w:proofErr w:type="spellEnd"/>
+    </w:p>
+    <w:p/>
+    <w:p>
+      <w:r>
+        <w:t>2.</w:t>
+      </w:r>
+    </w:p>
+    <w:p>
+      <w:pPr>
+        <w:shd w:val="clear" w:color="auto" w:fill="1F1F1F"/>
+        <w:spacing w:after="0" w:line="285" w:lineRule="atLeast"/>
+        <w:ind w:firstLine="708"/>
+        <w:rPr>
+          <w:rFonts w:ascii="Consolas" w:eastAsia="Times New Roman" w:hAnsi="Consolas" w:cs="Times New Roman"/>
+          <w:color w:val="CCCCCC"/>
+          <w:sz w:val="21"/>
+          <w:szCs w:val="21"/>
+          <w:lang w:eastAsia="fr-FR"/>
+        </w:rPr>
+      </w:pPr>
+      <w:r>
+        <w:rPr>
+          <w:rFonts w:ascii="Consolas" w:eastAsia="Times New Roman" w:hAnsi="Consolas" w:cs="Times New Roman"/>
+          <w:color w:val="569CD6"/>
+          <w:sz w:val="21"/>
+          <w:szCs w:val="21"/>
+          <w:lang w:eastAsia="fr-FR"/>
+        </w:rPr>
+        <w:t xml:space="preserve">  </w:t>
+      </w:r>
+      <w:proofErr w:type="spellStart"/>
+      <w:r>
+        <w:rPr>
+          <w:rFonts w:ascii="Consolas" w:eastAsia="Times New Roman" w:hAnsi="Consolas" w:cs="Times New Roman"/>
+          <w:color w:val="569CD6"/>
+          <w:sz w:val="21"/>
+          <w:szCs w:val="21"/>
+          <w:lang w:eastAsia="fr-FR"/>
+        </w:rPr>
+        <w:t>self</w:t>
+      </w:r>
+      <w:r>
+        <w:rPr>
+          <w:rFonts w:ascii="Consolas" w:eastAsia="Times New Roman" w:hAnsi="Consolas" w:cs="Times New Roman"/>
+          <w:color w:val="CCCCCC"/>
+          <w:sz w:val="21"/>
+          <w:szCs w:val="21"/>
+          <w:lang w:eastAsia="fr-FR"/>
+        </w:rPr>
+        <w:t>.action_values</w:t>
+      </w:r>
+      <w:proofErr w:type="spellEnd"/>
+      <w:r>
+        <w:rPr>
+          <w:rFonts w:ascii="Consolas" w:eastAsia="Times New Roman" w:hAnsi="Consolas" w:cs="Times New Roman"/>
+          <w:color w:val="CCCCCC"/>
+          <w:sz w:val="21"/>
+          <w:szCs w:val="21"/>
+          <w:lang w:eastAsia="fr-FR"/>
+        </w:rPr>
+        <w:t xml:space="preserve"> </w:t>
+      </w:r>
+      <w:r>
+        <w:rPr>
+          <w:rFonts w:ascii="Consolas" w:eastAsia="Times New Roman" w:hAnsi="Consolas" w:cs="Times New Roman"/>
+          <w:color w:val="D4D4D4"/>
+          <w:sz w:val="21"/>
+          <w:szCs w:val="21"/>
+          <w:lang w:eastAsia="fr-FR"/>
+        </w:rPr>
+        <w:t>=</w:t>
+      </w:r>
+      <w:r>
+        <w:rPr>
+          <w:rFonts w:ascii="Consolas" w:eastAsia="Times New Roman" w:hAnsi="Consolas" w:cs="Times New Roman"/>
+          <w:color w:val="CCCCCC"/>
+          <w:sz w:val="21"/>
+          <w:szCs w:val="21"/>
+          <w:lang w:eastAsia="fr-FR"/>
+        </w:rPr>
+        <w:t xml:space="preserve"> []</w:t>
+      </w:r>
+    </w:p>
+    <w:p>
+      <w:pPr>
+        <w:shd w:val="clear" w:color="auto" w:fill="1F1F1F"/>
+        <w:spacing w:after="0" w:line="285" w:lineRule="atLeast"/>
+        <w:rPr>
+          <w:rFonts w:ascii="Consolas" w:eastAsia="Times New Roman" w:hAnsi="Consolas" w:cs="Times New Roman"/>
+          <w:color w:val="CCCCCC"/>
+          <w:sz w:val="21"/>
+          <w:szCs w:val="21"/>
+          <w:lang w:eastAsia="fr-FR"/>
+        </w:rPr>
+      </w:pPr>
+      <w:r>
+        <w:rPr>
+          <w:rFonts w:ascii="Consolas" w:eastAsia="Times New Roman" w:hAnsi="Consolas" w:cs="Times New Roman"/>
+          <w:color w:val="CCCCCC"/>
+          <w:sz w:val="21"/>
+          <w:szCs w:val="21"/>
+          <w:lang w:eastAsia="fr-FR"/>
+        </w:rPr>
+        <w:t xml:space="preserve">      </w:t>
+      </w:r>
+      <w:r>
+        <w:rPr>
+          <w:rFonts w:ascii="Consolas" w:eastAsia="Times New Roman" w:hAnsi="Consolas" w:cs="Times New Roman"/>
+          <w:color w:val="CCCCCC"/>
+          <w:sz w:val="21"/>
+          <w:szCs w:val="21"/>
+          <w:lang w:eastAsia="fr-FR"/>
+        </w:rPr>
+        <w:tab/>
+        <w:t xml:space="preserve">  </w:t>
+      </w:r>
+      <w:proofErr w:type="spellStart"/>
+      <w:r>
+        <w:rPr>
+          <w:rFonts w:ascii="Consolas" w:eastAsia="Times New Roman" w:hAnsi="Consolas" w:cs="Times New Roman"/>
+          <w:color w:val="569CD6"/>
+          <w:sz w:val="21"/>
+          <w:szCs w:val="21"/>
+          <w:lang w:eastAsia="fr-FR"/>
+        </w:rPr>
+        <w:t>self</w:t>
+      </w:r>
+      <w:r>
+        <w:rPr>
+          <w:rFonts w:ascii="Consolas" w:eastAsia="Times New Roman" w:hAnsi="Consolas" w:cs="Times New Roman"/>
+          <w:color w:val="CCCCCC"/>
+          <w:sz w:val="21"/>
+          <w:szCs w:val="21"/>
+          <w:lang w:eastAsia="fr-FR"/>
+        </w:rPr>
+        <w:t>.eval_count</w:t>
+      </w:r>
+      <w:proofErr w:type="spellEnd"/>
+      <w:r>
+        <w:rPr>
+          <w:rFonts w:ascii="Consolas" w:eastAsia="Times New Roman" w:hAnsi="Consolas" w:cs="Times New Roman"/>
+          <w:color w:val="CCCCCC"/>
+          <w:sz w:val="21"/>
+          <w:szCs w:val="21"/>
+          <w:lang w:eastAsia="fr-FR"/>
+        </w:rPr>
+        <w:t xml:space="preserve"> </w:t>
+      </w:r>
+      <w:r>
+        <w:rPr>
+          <w:rFonts w:ascii="Consolas" w:eastAsia="Times New Roman" w:hAnsi="Consolas" w:cs="Times New Roman"/>
+          <w:color w:val="D4D4D4"/>
+          <w:sz w:val="21"/>
+          <w:szCs w:val="21"/>
+          <w:lang w:eastAsia="fr-FR"/>
+        </w:rPr>
+        <w:t>=</w:t>
+      </w:r>
+      <w:r>
+        <w:rPr>
+          <w:rFonts w:ascii="Consolas" w:eastAsia="Times New Roman" w:hAnsi="Consolas" w:cs="Times New Roman"/>
+          <w:color w:val="CCCCCC"/>
+          <w:sz w:val="21"/>
+          <w:szCs w:val="21"/>
+          <w:lang w:eastAsia="fr-FR"/>
+        </w:rPr>
+        <w:t xml:space="preserve"> []</w:t>
+      </w:r>
+    </w:p>
+    <w:p/>
+    <w:p>
+      <w:r>
+        <w:t>3 &amp; 4.</w:t>
+      </w:r>
+    </w:p>
+    <w:p>
+      <w:pPr>
+        <w:shd w:val="clear" w:color="auto" w:fill="1F1F1F"/>
+        <w:spacing w:after="0" w:line="285" w:lineRule="atLeast"/>
+        <w:rPr>
+          <w:rFonts w:ascii="Consolas" w:eastAsia="Times New Roman" w:hAnsi="Consolas" w:cs="Times New Roman"/>
+          <w:color w:val="CCCCCC"/>
+          <w:sz w:val="21"/>
+          <w:szCs w:val="21"/>
+          <w:lang w:eastAsia="fr-FR"/>
+        </w:rPr>
+      </w:pPr>
+      <w:proofErr w:type="spellStart"/>
+      <w:r>
+        <w:rPr>
+          <w:rFonts w:ascii="Consolas" w:eastAsia="Times New Roman" w:hAnsi="Consolas" w:cs="Times New Roman"/>
+          <w:color w:val="569CD6"/>
+          <w:sz w:val="21"/>
+          <w:szCs w:val="21"/>
+          <w:lang w:eastAsia="fr-FR"/>
+        </w:rPr>
+        <w:t>def</w:t>
+      </w:r>
+      <w:proofErr w:type="spellEnd"/>
+      <w:r>
+        <w:rPr>
+          <w:rFonts w:ascii="Consolas" w:eastAsia="Times New Roman" w:hAnsi="Consolas" w:cs="Times New Roman"/>
+          <w:color w:val="CCCCCC"/>
+          <w:sz w:val="21"/>
+          <w:szCs w:val="21"/>
+          <w:lang w:eastAsia="fr-FR"/>
+        </w:rPr>
+        <w:t xml:space="preserve"> </w:t>
+      </w:r>
+      <w:proofErr w:type="spellStart"/>
+      <w:r>
+        <w:rPr>
+          <w:rFonts w:ascii="Consolas" w:eastAsia="Times New Roman" w:hAnsi="Consolas" w:cs="Times New Roman"/>
+          <w:color w:val="DCDCAA"/>
+          <w:sz w:val="21"/>
+          <w:szCs w:val="21"/>
+          <w:lang w:eastAsia="fr-FR"/>
+        </w:rPr>
+        <w:t>get_</w:t>
+      </w:r>
+      <w:proofErr w:type="gramStart"/>
+      <w:r>
+        <w:rPr>
+          <w:rFonts w:ascii="Consolas" w:eastAsia="Times New Roman" w:hAnsi="Consolas" w:cs="Times New Roman"/>
+          <w:color w:val="DCDCAA"/>
+          <w:sz w:val="21"/>
+          <w:szCs w:val="21"/>
+          <w:lang w:eastAsia="fr-FR"/>
+        </w:rPr>
+        <w:t>action</w:t>
+      </w:r>
+      <w:proofErr w:type="spellEnd"/>
+      <w:r>
+        <w:rPr>
+          <w:rFonts w:ascii="Consolas" w:eastAsia="Times New Roman" w:hAnsi="Consolas" w:cs="Times New Roman"/>
+          <w:color w:val="CCCCCC"/>
+          <w:sz w:val="21"/>
+          <w:szCs w:val="21"/>
+          <w:lang w:eastAsia="fr-FR"/>
+        </w:rPr>
+        <w:t>(</w:t>
+      </w:r>
+      <w:proofErr w:type="gramEnd"/>
+      <w:r>
+        <w:rPr>
+          <w:rFonts w:ascii="Consolas" w:eastAsia="Times New Roman" w:hAnsi="Consolas" w:cs="Times New Roman"/>
+          <w:color w:val="9CDCFE"/>
+          <w:sz w:val="21"/>
+          <w:szCs w:val="21"/>
+          <w:lang w:eastAsia="fr-FR"/>
+        </w:rPr>
+        <w:t>self</w:t>
+      </w:r>
+      <w:r>
+        <w:rPr>
+          <w:rFonts w:ascii="Consolas" w:eastAsia="Times New Roman" w:hAnsi="Consolas" w:cs="Times New Roman"/>
+          <w:color w:val="CCCCCC"/>
+          <w:sz w:val="21"/>
+          <w:szCs w:val="21"/>
+          <w:lang w:eastAsia="fr-FR"/>
+        </w:rPr>
+        <w:t>):</w:t>
+      </w:r>
+    </w:p>
+    <w:p>
+      <w:pPr>
+        <w:shd w:val="clear" w:color="auto" w:fill="1F1F1F"/>
+        <w:spacing w:after="0" w:line="285" w:lineRule="atLeast"/>
+        <w:rPr>
+          <w:rFonts w:ascii="Consolas" w:eastAsia="Times New Roman" w:hAnsi="Consolas" w:cs="Times New Roman"/>
+          <w:color w:val="CCCCCC"/>
+          <w:sz w:val="21"/>
+          <w:szCs w:val="21"/>
+          <w:lang w:eastAsia="fr-FR"/>
+        </w:rPr>
+      </w:pPr>
+      <w:r>
+        <w:rPr>
+          <w:rFonts w:ascii="Consolas" w:eastAsia="Times New Roman" w:hAnsi="Consolas" w:cs="Times New Roman"/>
+          <w:color w:val="CCCCCC"/>
+          <w:sz w:val="21"/>
+          <w:szCs w:val="21"/>
+          <w:lang w:eastAsia="fr-FR"/>
+        </w:rPr>
+        <w:t xml:space="preserve">        explore </w:t>
+      </w:r>
+      <w:r>
+        <w:rPr>
+          <w:rFonts w:ascii="Consolas" w:eastAsia="Times New Roman" w:hAnsi="Consolas" w:cs="Times New Roman"/>
+          <w:color w:val="D4D4D4"/>
+          <w:sz w:val="21"/>
+          <w:szCs w:val="21"/>
+          <w:lang w:eastAsia="fr-FR"/>
+        </w:rPr>
+        <w:t>=</w:t>
+      </w:r>
+      <w:r>
+        <w:rPr>
+          <w:rFonts w:ascii="Consolas" w:eastAsia="Times New Roman" w:hAnsi="Consolas" w:cs="Times New Roman"/>
+          <w:color w:val="CCCCCC"/>
+          <w:sz w:val="21"/>
+          <w:szCs w:val="21"/>
+          <w:lang w:eastAsia="fr-FR"/>
+        </w:rPr>
+        <w:t xml:space="preserve"> </w:t>
+      </w:r>
+      <w:proofErr w:type="spellStart"/>
+      <w:proofErr w:type="gramStart"/>
+      <w:r>
+        <w:rPr>
+          <w:rFonts w:ascii="Consolas" w:eastAsia="Times New Roman" w:hAnsi="Consolas" w:cs="Times New Roman"/>
+          <w:color w:val="CCCCCC"/>
+          <w:sz w:val="21"/>
+          <w:szCs w:val="21"/>
+          <w:lang w:eastAsia="fr-FR"/>
+        </w:rPr>
+        <w:t>random.random</w:t>
+      </w:r>
+      <w:proofErr w:type="spellEnd"/>
+      <w:r>
+        <w:rPr>
+          <w:rFonts w:ascii="Consolas" w:eastAsia="Times New Roman" w:hAnsi="Consolas" w:cs="Times New Roman"/>
+          <w:color w:val="CCCCCC"/>
+          <w:sz w:val="21"/>
+          <w:szCs w:val="21"/>
+          <w:lang w:eastAsia="fr-FR"/>
+        </w:rPr>
+        <w:t>(</w:t>
+      </w:r>
+      <w:proofErr w:type="gramEnd"/>
+      <w:r>
+        <w:rPr>
+          <w:rFonts w:ascii="Consolas" w:eastAsia="Times New Roman" w:hAnsi="Consolas" w:cs="Times New Roman"/>
+          <w:color w:val="CCCCCC"/>
+          <w:sz w:val="21"/>
+          <w:szCs w:val="21"/>
+          <w:lang w:eastAsia="fr-FR"/>
+        </w:rPr>
+        <w:t xml:space="preserve">) </w:t>
+      </w:r>
+      <w:r>
+        <w:rPr>
+          <w:rFonts w:ascii="Consolas" w:eastAsia="Times New Roman" w:hAnsi="Consolas" w:cs="Times New Roman"/>
+          <w:color w:val="D4D4D4"/>
+          <w:sz w:val="21"/>
+          <w:szCs w:val="21"/>
+          <w:lang w:eastAsia="fr-FR"/>
+        </w:rPr>
+        <w:t>&lt;</w:t>
+      </w:r>
+      <w:r>
+        <w:rPr>
+          <w:rFonts w:ascii="Consolas" w:eastAsia="Times New Roman" w:hAnsi="Consolas" w:cs="Times New Roman"/>
+          <w:color w:val="CCCCCC"/>
+          <w:sz w:val="21"/>
+          <w:szCs w:val="21"/>
+          <w:lang w:eastAsia="fr-FR"/>
+        </w:rPr>
+        <w:t xml:space="preserve"> </w:t>
+      </w:r>
+      <w:proofErr w:type="spellStart"/>
+      <w:r>
+        <w:rPr>
+          <w:rFonts w:ascii="Consolas" w:eastAsia="Times New Roman" w:hAnsi="Consolas" w:cs="Times New Roman"/>
+          <w:color w:val="569CD6"/>
+          <w:sz w:val="21"/>
+          <w:szCs w:val="21"/>
+          <w:lang w:eastAsia="fr-FR"/>
+        </w:rPr>
+        <w:t>self</w:t>
+      </w:r>
+      <w:r>
+        <w:rPr>
+          <w:rFonts w:ascii="Consolas" w:eastAsia="Times New Roman" w:hAnsi="Consolas" w:cs="Times New Roman"/>
+          <w:color w:val="CCCCCC"/>
+          <w:sz w:val="21"/>
+          <w:szCs w:val="21"/>
+          <w:lang w:eastAsia="fr-FR"/>
+        </w:rPr>
+        <w:t>.eps</w:t>
+      </w:r>
+      <w:proofErr w:type="spellEnd"/>
+    </w:p>
+    <w:p>
+      <w:pPr>
+        <w:shd w:val="clear" w:color="auto" w:fill="1F1F1F"/>
+        <w:spacing w:after="0" w:line="285" w:lineRule="atLeast"/>
+        <w:rPr>
+          <w:rFonts w:ascii="Consolas" w:eastAsia="Times New Roman" w:hAnsi="Consolas" w:cs="Times New Roman"/>
+          <w:color w:val="CCCCCC"/>
+          <w:sz w:val="21"/>
+          <w:szCs w:val="21"/>
+          <w:lang w:eastAsia="fr-FR"/>
+        </w:rPr>
+      </w:pPr>
+      <w:r>
+        <w:rPr>
+          <w:rFonts w:ascii="Consolas" w:eastAsia="Times New Roman" w:hAnsi="Consolas" w:cs="Times New Roman"/>
+          <w:color w:val="CCCCCC"/>
+          <w:sz w:val="21"/>
+          <w:szCs w:val="21"/>
+          <w:lang w:eastAsia="fr-FR"/>
+        </w:rPr>
+        <w:t xml:space="preserve">        </w:t>
+      </w:r>
+      <w:proofErr w:type="gramStart"/>
+      <w:r>
+        <w:rPr>
+          <w:rFonts w:ascii="Consolas" w:eastAsia="Times New Roman" w:hAnsi="Consolas" w:cs="Times New Roman"/>
+          <w:color w:val="C586C0"/>
+          <w:sz w:val="21"/>
+          <w:szCs w:val="21"/>
+          <w:lang w:eastAsia="fr-FR"/>
+        </w:rPr>
+        <w:t>return</w:t>
+      </w:r>
+      <w:proofErr w:type="gramEnd"/>
+      <w:r>
+        <w:rPr>
+          <w:rFonts w:ascii="Consolas" w:eastAsia="Times New Roman" w:hAnsi="Consolas" w:cs="Times New Roman"/>
+          <w:color w:val="CCCCCC"/>
+          <w:sz w:val="21"/>
+          <w:szCs w:val="21"/>
+          <w:lang w:eastAsia="fr-FR"/>
+        </w:rPr>
+        <w:t xml:space="preserve"> explore</w:t>
+      </w:r>
+    </w:p>
+    <w:p/>
+    <w:p>
+      <w:r>
+        <w:t>5.</w:t>
+      </w:r>
+    </w:p>
+    <w:p>
+      <w:pPr>
+        <w:shd w:val="clear" w:color="auto" w:fill="1F1F1F"/>
+        <w:spacing w:after="0" w:line="285" w:lineRule="atLeast"/>
+        <w:rPr>
+          <w:rFonts w:ascii="Consolas" w:eastAsia="Times New Roman" w:hAnsi="Consolas" w:cs="Times New Roman"/>
+          <w:color w:val="CCCCCC"/>
+          <w:sz w:val="21"/>
+          <w:szCs w:val="21"/>
+          <w:lang w:eastAsia="fr-FR"/>
+        </w:rPr>
+      </w:pPr>
+      <w:proofErr w:type="spellStart"/>
+      <w:r>
+        <w:rPr>
+          <w:rFonts w:ascii="Consolas" w:eastAsia="Times New Roman" w:hAnsi="Consolas" w:cs="Times New Roman"/>
+          <w:color w:val="569CD6"/>
+          <w:sz w:val="21"/>
+          <w:szCs w:val="21"/>
+          <w:lang w:eastAsia="fr-FR"/>
+        </w:rPr>
+        <w:t>def</w:t>
+      </w:r>
+      <w:proofErr w:type="spellEnd"/>
+      <w:r>
+        <w:rPr>
+          <w:rFonts w:ascii="Consolas" w:eastAsia="Times New Roman" w:hAnsi="Consolas" w:cs="Times New Roman"/>
+          <w:color w:val="CCCCCC"/>
+          <w:sz w:val="21"/>
+          <w:szCs w:val="21"/>
+          <w:lang w:eastAsia="fr-FR"/>
+        </w:rPr>
+        <w:t xml:space="preserve"> </w:t>
+      </w:r>
+      <w:r>
+        <w:rPr>
+          <w:rFonts w:ascii="Consolas" w:eastAsia="Times New Roman" w:hAnsi="Consolas" w:cs="Times New Roman"/>
+          <w:color w:val="DCDCAA"/>
+          <w:sz w:val="21"/>
+          <w:szCs w:val="21"/>
+          <w:lang w:eastAsia="fr-FR"/>
+        </w:rPr>
+        <w:t>_</w:t>
+      </w:r>
+      <w:proofErr w:type="spellStart"/>
+      <w:r>
+        <w:rPr>
+          <w:rFonts w:ascii="Consolas" w:eastAsia="Times New Roman" w:hAnsi="Consolas" w:cs="Times New Roman"/>
+          <w:color w:val="DCDCAA"/>
+          <w:sz w:val="21"/>
+          <w:szCs w:val="21"/>
+          <w:lang w:eastAsia="fr-FR"/>
+        </w:rPr>
+        <w:t>greedy_</w:t>
+      </w:r>
+      <w:proofErr w:type="gramStart"/>
+      <w:r>
+        <w:rPr>
+          <w:rFonts w:ascii="Consolas" w:eastAsia="Times New Roman" w:hAnsi="Consolas" w:cs="Times New Roman"/>
+          <w:color w:val="DCDCAA"/>
+          <w:sz w:val="21"/>
+          <w:szCs w:val="21"/>
+          <w:lang w:eastAsia="fr-FR"/>
+        </w:rPr>
+        <w:t>action</w:t>
+      </w:r>
+      <w:proofErr w:type="spellEnd"/>
+      <w:r>
+        <w:rPr>
+          <w:rFonts w:ascii="Consolas" w:eastAsia="Times New Roman" w:hAnsi="Consolas" w:cs="Times New Roman"/>
+          <w:color w:val="CCCCCC"/>
+          <w:sz w:val="21"/>
+          <w:szCs w:val="21"/>
+          <w:lang w:eastAsia="fr-FR"/>
+        </w:rPr>
+        <w:t>(</w:t>
+      </w:r>
+      <w:proofErr w:type="gramEnd"/>
+      <w:r>
+        <w:rPr>
+          <w:rFonts w:ascii="Consolas" w:eastAsia="Times New Roman" w:hAnsi="Consolas" w:cs="Times New Roman"/>
+          <w:color w:val="9CDCFE"/>
+          <w:sz w:val="21"/>
+          <w:szCs w:val="21"/>
+          <w:lang w:eastAsia="fr-FR"/>
+        </w:rPr>
+        <w:t>self</w:t>
+      </w:r>
+      <w:r>
+        <w:rPr>
+          <w:rFonts w:ascii="Consolas" w:eastAsia="Times New Roman" w:hAnsi="Consolas" w:cs="Times New Roman"/>
+          <w:color w:val="CCCCCC"/>
+          <w:sz w:val="21"/>
+          <w:szCs w:val="21"/>
+          <w:lang w:eastAsia="fr-FR"/>
+        </w:rPr>
+        <w:t>):</w:t>
+      </w:r>
+    </w:p>
+    <w:p>
+      <w:pPr>
+        <w:shd w:val="clear" w:color="auto" w:fill="1F1F1F"/>
+        <w:spacing w:after="0" w:line="285" w:lineRule="atLeast"/>
+        <w:rPr>
+          <w:rFonts w:ascii="Consolas" w:eastAsia="Times New Roman" w:hAnsi="Consolas" w:cs="Times New Roman"/>
+          <w:color w:val="CCCCCC"/>
+          <w:sz w:val="21"/>
+          <w:szCs w:val="21"/>
+          <w:lang w:eastAsia="fr-FR"/>
+        </w:rPr>
+      </w:pPr>
+      <w:r>
+        <w:rPr>
+          <w:rFonts w:ascii="Consolas" w:eastAsia="Times New Roman" w:hAnsi="Consolas" w:cs="Times New Roman"/>
+          <w:color w:val="CCCCCC"/>
+          <w:sz w:val="21"/>
+          <w:szCs w:val="21"/>
+          <w:lang w:eastAsia="fr-FR"/>
+        </w:rPr>
+        <w:t xml:space="preserve">        </w:t>
+      </w:r>
+      <w:proofErr w:type="spellStart"/>
+      <w:proofErr w:type="gramStart"/>
+      <w:r>
+        <w:rPr>
+          <w:rFonts w:ascii="Consolas" w:eastAsia="Times New Roman" w:hAnsi="Consolas" w:cs="Times New Roman"/>
+          <w:color w:val="9CDCFE"/>
+          <w:sz w:val="21"/>
+          <w:szCs w:val="21"/>
+          <w:lang w:eastAsia="fr-FR"/>
+        </w:rPr>
+        <w:t>best_actions</w:t>
+      </w:r>
+      <w:proofErr w:type="spellEnd"/>
+      <w:proofErr w:type="gramEnd"/>
+      <w:r>
+        <w:rPr>
+          <w:rFonts w:ascii="Consolas" w:eastAsia="Times New Roman" w:hAnsi="Consolas" w:cs="Times New Roman"/>
+          <w:color w:val="CCCCCC"/>
+          <w:sz w:val="21"/>
+          <w:szCs w:val="21"/>
+          <w:lang w:eastAsia="fr-FR"/>
+        </w:rPr>
+        <w:t xml:space="preserve"> </w:t>
+      </w:r>
+      <w:r>
+        <w:rPr>
+          <w:rFonts w:ascii="Consolas" w:eastAsia="Times New Roman" w:hAnsi="Consolas" w:cs="Times New Roman"/>
+          <w:color w:val="D4D4D4"/>
+          <w:sz w:val="21"/>
+          <w:szCs w:val="21"/>
+          <w:lang w:eastAsia="fr-FR"/>
+        </w:rPr>
+        <w:t>=</w:t>
+      </w:r>
+      <w:r>
+        <w:rPr>
+          <w:rFonts w:ascii="Consolas" w:eastAsia="Times New Roman" w:hAnsi="Consolas" w:cs="Times New Roman"/>
+          <w:color w:val="CCCCCC"/>
+          <w:sz w:val="21"/>
+          <w:szCs w:val="21"/>
+          <w:lang w:eastAsia="fr-FR"/>
+        </w:rPr>
+        <w:t xml:space="preserve"> []</w:t>
+      </w:r>
+    </w:p>
+    <w:p>
+      <w:pPr>
+        <w:shd w:val="clear" w:color="auto" w:fill="1F1F1F"/>
+        <w:spacing w:after="0" w:line="285" w:lineRule="atLeast"/>
+        <w:rPr>
+          <w:rFonts w:ascii="Consolas" w:eastAsia="Times New Roman" w:hAnsi="Consolas" w:cs="Times New Roman"/>
+          <w:color w:val="CCCCCC"/>
+          <w:sz w:val="21"/>
+          <w:szCs w:val="21"/>
+          <w:lang w:eastAsia="fr-FR"/>
+        </w:rPr>
+      </w:pPr>
+      <w:r>
+        <w:rPr>
+          <w:rFonts w:ascii="Consolas" w:eastAsia="Times New Roman" w:hAnsi="Consolas" w:cs="Times New Roman"/>
+          <w:color w:val="CCCCCC"/>
+          <w:sz w:val="21"/>
+          <w:szCs w:val="21"/>
+          <w:lang w:eastAsia="fr-FR"/>
+        </w:rPr>
+        <w:t xml:space="preserve">        </w:t>
+      </w:r>
+      <w:proofErr w:type="spellStart"/>
+      <w:proofErr w:type="gramStart"/>
+      <w:r>
+        <w:rPr>
+          <w:rFonts w:ascii="Consolas" w:eastAsia="Times New Roman" w:hAnsi="Consolas" w:cs="Times New Roman"/>
+          <w:color w:val="9CDCFE"/>
+          <w:sz w:val="21"/>
+          <w:szCs w:val="21"/>
+          <w:lang w:eastAsia="fr-FR"/>
+        </w:rPr>
+        <w:t>highest_value</w:t>
+      </w:r>
+      <w:proofErr w:type="spellEnd"/>
+      <w:proofErr w:type="gramEnd"/>
+      <w:r>
+        <w:rPr>
+          <w:rFonts w:ascii="Consolas" w:eastAsia="Times New Roman" w:hAnsi="Consolas" w:cs="Times New Roman"/>
+          <w:color w:val="CCCCCC"/>
+          <w:sz w:val="21"/>
+          <w:szCs w:val="21"/>
+          <w:lang w:eastAsia="fr-FR"/>
+        </w:rPr>
+        <w:t xml:space="preserve"> </w:t>
+      </w:r>
+      <w:r>
+        <w:rPr>
+          <w:rFonts w:ascii="Consolas" w:eastAsia="Times New Roman" w:hAnsi="Consolas" w:cs="Times New Roman"/>
+          <w:color w:val="D4D4D4"/>
+          <w:sz w:val="21"/>
+          <w:szCs w:val="21"/>
+          <w:lang w:eastAsia="fr-FR"/>
+        </w:rPr>
+        <w:t>=</w:t>
+      </w:r>
+      <w:r>
+        <w:rPr>
+          <w:rFonts w:ascii="Consolas" w:eastAsia="Times New Roman" w:hAnsi="Consolas" w:cs="Times New Roman"/>
+          <w:color w:val="CCCCCC"/>
+          <w:sz w:val="21"/>
+          <w:szCs w:val="21"/>
+          <w:lang w:eastAsia="fr-FR"/>
+        </w:rPr>
+        <w:t xml:space="preserve"> </w:t>
+      </w:r>
+      <w:r>
+        <w:rPr>
+          <w:rFonts w:ascii="Consolas" w:eastAsia="Times New Roman" w:hAnsi="Consolas" w:cs="Times New Roman"/>
+          <w:color w:val="B5CEA8"/>
+          <w:sz w:val="21"/>
+          <w:szCs w:val="21"/>
+          <w:lang w:eastAsia="fr-FR"/>
+        </w:rPr>
+        <w:t>0</w:t>
+      </w:r>
+    </w:p>
+    <w:p>
+      <w:pPr>
+        <w:shd w:val="clear" w:color="auto" w:fill="1F1F1F"/>
+        <w:spacing w:after="0" w:line="285" w:lineRule="atLeast"/>
+        <w:rPr>
+          <w:rFonts w:ascii="Consolas" w:eastAsia="Times New Roman" w:hAnsi="Consolas" w:cs="Times New Roman"/>
+          <w:color w:val="CCCCCC"/>
+          <w:sz w:val="21"/>
+          <w:szCs w:val="21"/>
+          <w:lang w:eastAsia="fr-FR"/>
+        </w:rPr>
+      </w:pPr>
+    </w:p>
+    <w:p>
+      <w:pPr>
+        <w:shd w:val="clear" w:color="auto" w:fill="1F1F1F"/>
+        <w:spacing w:after="0" w:line="285" w:lineRule="atLeast"/>
+        <w:rPr>
+          <w:rFonts w:ascii="Consolas" w:eastAsia="Times New Roman" w:hAnsi="Consolas" w:cs="Times New Roman"/>
+          <w:color w:val="CCCCCC"/>
+          <w:sz w:val="21"/>
+          <w:szCs w:val="21"/>
+          <w:lang w:eastAsia="fr-FR"/>
+        </w:rPr>
+      </w:pPr>
+      <w:r>
+        <w:rPr>
+          <w:rFonts w:ascii="Consolas" w:eastAsia="Times New Roman" w:hAnsi="Consolas" w:cs="Times New Roman"/>
+          <w:color w:val="CCCCCC"/>
+          <w:sz w:val="21"/>
+          <w:szCs w:val="21"/>
+          <w:lang w:eastAsia="fr-FR"/>
+        </w:rPr>
+        <w:t xml:space="preserve">        </w:t>
+      </w:r>
+      <w:proofErr w:type="gramStart"/>
+      <w:r>
+        <w:rPr>
+          <w:rFonts w:ascii="Consolas" w:eastAsia="Times New Roman" w:hAnsi="Consolas" w:cs="Times New Roman"/>
+          <w:color w:val="C586C0"/>
+          <w:sz w:val="21"/>
+          <w:szCs w:val="21"/>
+          <w:lang w:eastAsia="fr-FR"/>
+        </w:rPr>
+        <w:t>for</w:t>
+      </w:r>
+      <w:proofErr w:type="gramEnd"/>
+      <w:r>
+        <w:rPr>
+          <w:rFonts w:ascii="Consolas" w:eastAsia="Times New Roman" w:hAnsi="Consolas" w:cs="Times New Roman"/>
+          <w:color w:val="CCCCCC"/>
+          <w:sz w:val="21"/>
+          <w:szCs w:val="21"/>
+          <w:lang w:eastAsia="fr-FR"/>
+        </w:rPr>
+        <w:t xml:space="preserve"> </w:t>
+      </w:r>
+      <w:r>
+        <w:rPr>
+          <w:rFonts w:ascii="Consolas" w:eastAsia="Times New Roman" w:hAnsi="Consolas" w:cs="Times New Roman"/>
+          <w:color w:val="9CDCFE"/>
+          <w:sz w:val="21"/>
+          <w:szCs w:val="21"/>
+          <w:lang w:eastAsia="fr-FR"/>
+        </w:rPr>
+        <w:t>i</w:t>
+      </w:r>
+      <w:r>
+        <w:rPr>
+          <w:rFonts w:ascii="Consolas" w:eastAsia="Times New Roman" w:hAnsi="Consolas" w:cs="Times New Roman"/>
+          <w:color w:val="CCCCCC"/>
+          <w:sz w:val="21"/>
+          <w:szCs w:val="21"/>
+          <w:lang w:eastAsia="fr-FR"/>
+        </w:rPr>
+        <w:t xml:space="preserve"> </w:t>
+      </w:r>
+      <w:r>
+        <w:rPr>
+          <w:rFonts w:ascii="Consolas" w:eastAsia="Times New Roman" w:hAnsi="Consolas" w:cs="Times New Roman"/>
+          <w:color w:val="C586C0"/>
+          <w:sz w:val="21"/>
+          <w:szCs w:val="21"/>
+          <w:lang w:eastAsia="fr-FR"/>
+        </w:rPr>
+        <w:t>in</w:t>
+      </w:r>
+      <w:r>
+        <w:rPr>
+          <w:rFonts w:ascii="Consolas" w:eastAsia="Times New Roman" w:hAnsi="Consolas" w:cs="Times New Roman"/>
+          <w:color w:val="CCCCCC"/>
+          <w:sz w:val="21"/>
+          <w:szCs w:val="21"/>
+          <w:lang w:eastAsia="fr-FR"/>
+        </w:rPr>
+        <w:t xml:space="preserve"> </w:t>
+      </w:r>
+      <w:proofErr w:type="spellStart"/>
+      <w:r>
+        <w:rPr>
+          <w:rFonts w:ascii="Consolas" w:eastAsia="Times New Roman" w:hAnsi="Consolas" w:cs="Times New Roman"/>
+          <w:color w:val="9CDCFE"/>
+          <w:sz w:val="21"/>
+          <w:szCs w:val="21"/>
+          <w:lang w:eastAsia="fr-FR"/>
+        </w:rPr>
+        <w:t>self</w:t>
+      </w:r>
+      <w:r>
+        <w:rPr>
+          <w:rFonts w:ascii="Consolas" w:eastAsia="Times New Roman" w:hAnsi="Consolas" w:cs="Times New Roman"/>
+          <w:color w:val="CCCCCC"/>
+          <w:sz w:val="21"/>
+          <w:szCs w:val="21"/>
+          <w:lang w:eastAsia="fr-FR"/>
+        </w:rPr>
+        <w:t>.</w:t>
+      </w:r>
+      <w:r>
+        <w:rPr>
+          <w:rFonts w:ascii="Consolas" w:eastAsia="Times New Roman" w:hAnsi="Consolas" w:cs="Times New Roman"/>
+          <w:color w:val="9CDCFE"/>
+          <w:sz w:val="21"/>
+          <w:szCs w:val="21"/>
+          <w:lang w:eastAsia="fr-FR"/>
+        </w:rPr>
+        <w:t>action_values</w:t>
+      </w:r>
+      <w:proofErr w:type="spellEnd"/>
+      <w:r>
+        <w:rPr>
+          <w:rFonts w:ascii="Consolas" w:eastAsia="Times New Roman" w:hAnsi="Consolas" w:cs="Times New Roman"/>
+          <w:color w:val="CCCCCC"/>
+          <w:sz w:val="21"/>
+          <w:szCs w:val="21"/>
+          <w:lang w:eastAsia="fr-FR"/>
+        </w:rPr>
+        <w:t>:</w:t>
+      </w:r>
+    </w:p>
+    <w:p>
+      <w:pPr>
+        <w:shd w:val="clear" w:color="auto" w:fill="1F1F1F"/>
+        <w:spacing w:after="0" w:line="285" w:lineRule="atLeast"/>
+        <w:rPr>
+          <w:rFonts w:ascii="Consolas" w:eastAsia="Times New Roman" w:hAnsi="Consolas" w:cs="Times New Roman"/>
+          <w:color w:val="CCCCCC"/>
+          <w:sz w:val="21"/>
+          <w:szCs w:val="21"/>
+          <w:lang w:eastAsia="fr-FR"/>
+        </w:rPr>
+      </w:pPr>
+      <w:r>
+        <w:rPr>
+          <w:rFonts w:ascii="Consolas" w:eastAsia="Times New Roman" w:hAnsi="Consolas" w:cs="Times New Roman"/>
+          <w:color w:val="CCCCCC"/>
+          <w:sz w:val="21"/>
+          <w:szCs w:val="21"/>
+          <w:lang w:eastAsia="fr-FR"/>
+        </w:rPr>
+        <w:t xml:space="preserve">            </w:t>
+      </w:r>
+      <w:proofErr w:type="gramStart"/>
+      <w:r>
+        <w:rPr>
+          <w:rFonts w:ascii="Consolas" w:eastAsia="Times New Roman" w:hAnsi="Consolas" w:cs="Times New Roman"/>
+          <w:color w:val="C586C0"/>
+          <w:sz w:val="21"/>
+          <w:szCs w:val="21"/>
+          <w:lang w:eastAsia="fr-FR"/>
+        </w:rPr>
+        <w:t>if</w:t>
+      </w:r>
+      <w:r>
+        <w:rPr>
+          <w:rFonts w:ascii="Consolas" w:eastAsia="Times New Roman" w:hAnsi="Consolas" w:cs="Times New Roman"/>
+          <w:color w:val="CCCCCC"/>
+          <w:sz w:val="21"/>
+          <w:szCs w:val="21"/>
+          <w:lang w:eastAsia="fr-FR"/>
+        </w:rPr>
+        <w:t>(</w:t>
+      </w:r>
+      <w:proofErr w:type="spellStart"/>
+      <w:proofErr w:type="gramEnd"/>
+      <w:r>
+        <w:rPr>
+          <w:rFonts w:ascii="Consolas" w:eastAsia="Times New Roman" w:hAnsi="Consolas" w:cs="Times New Roman"/>
+          <w:color w:val="9CDCFE"/>
+          <w:sz w:val="21"/>
+          <w:szCs w:val="21"/>
+          <w:lang w:eastAsia="fr-FR"/>
+        </w:rPr>
+        <w:t>self</w:t>
+      </w:r>
+      <w:r>
+        <w:rPr>
+          <w:rFonts w:ascii="Consolas" w:eastAsia="Times New Roman" w:hAnsi="Consolas" w:cs="Times New Roman"/>
+          <w:color w:val="CCCCCC"/>
+          <w:sz w:val="21"/>
+          <w:szCs w:val="21"/>
+          <w:lang w:eastAsia="fr-FR"/>
+        </w:rPr>
+        <w:t>.</w:t>
+      </w:r>
+      <w:r>
+        <w:rPr>
+          <w:rFonts w:ascii="Consolas" w:eastAsia="Times New Roman" w:hAnsi="Consolas" w:cs="Times New Roman"/>
+          <w:color w:val="9CDCFE"/>
+          <w:sz w:val="21"/>
+          <w:szCs w:val="21"/>
+          <w:lang w:eastAsia="fr-FR"/>
+        </w:rPr>
+        <w:t>action_values</w:t>
+      </w:r>
+      <w:proofErr w:type="spellEnd"/>
+      <w:r>
+        <w:rPr>
+          <w:rFonts w:ascii="Consolas" w:eastAsia="Times New Roman" w:hAnsi="Consolas" w:cs="Times New Roman"/>
+          <w:color w:val="CCCCCC"/>
+          <w:sz w:val="21"/>
+          <w:szCs w:val="21"/>
+          <w:lang w:eastAsia="fr-FR"/>
+        </w:rPr>
+        <w:t>[</w:t>
+      </w:r>
+      <w:r>
+        <w:rPr>
+          <w:rFonts w:ascii="Consolas" w:eastAsia="Times New Roman" w:hAnsi="Consolas" w:cs="Times New Roman"/>
+          <w:color w:val="9CDCFE"/>
+          <w:sz w:val="21"/>
+          <w:szCs w:val="21"/>
+          <w:lang w:eastAsia="fr-FR"/>
+        </w:rPr>
+        <w:t>i</w:t>
+      </w:r>
+      <w:r>
+        <w:rPr>
+          <w:rFonts w:ascii="Consolas" w:eastAsia="Times New Roman" w:hAnsi="Consolas" w:cs="Times New Roman"/>
+          <w:color w:val="CCCCCC"/>
+          <w:sz w:val="21"/>
+          <w:szCs w:val="21"/>
+          <w:lang w:eastAsia="fr-FR"/>
+        </w:rPr>
+        <w:t>]</w:t>
+      </w:r>
+      <w:r>
+        <w:rPr>
+          <w:rFonts w:ascii="Consolas" w:eastAsia="Times New Roman" w:hAnsi="Consolas" w:cs="Times New Roman"/>
+          <w:color w:val="D4D4D4"/>
+          <w:sz w:val="21"/>
+          <w:szCs w:val="21"/>
+          <w:lang w:eastAsia="fr-FR"/>
+        </w:rPr>
+        <w:t>&gt;</w:t>
+      </w:r>
+      <w:proofErr w:type="spellStart"/>
+      <w:r>
+        <w:rPr>
+          <w:rFonts w:ascii="Consolas" w:eastAsia="Times New Roman" w:hAnsi="Consolas" w:cs="Times New Roman"/>
+          <w:color w:val="9CDCFE"/>
+          <w:sz w:val="21"/>
+          <w:szCs w:val="21"/>
+          <w:lang w:eastAsia="fr-FR"/>
+        </w:rPr>
+        <w:t>highest_value</w:t>
+      </w:r>
+      <w:proofErr w:type="spellEnd"/>
+      <w:r>
+        <w:rPr>
+          <w:rFonts w:ascii="Consolas" w:eastAsia="Times New Roman" w:hAnsi="Consolas" w:cs="Times New Roman"/>
+          <w:color w:val="CCCCCC"/>
+          <w:sz w:val="21"/>
+          <w:szCs w:val="21"/>
+          <w:lang w:eastAsia="fr-FR"/>
+        </w:rPr>
+        <w:t>):</w:t>
+      </w:r>
+    </w:p>
+    <w:p>
+      <w:pPr>
+        <w:shd w:val="clear" w:color="auto" w:fill="1F1F1F"/>
+        <w:spacing w:after="0" w:line="285" w:lineRule="atLeast"/>
+        <w:rPr>
+          <w:rFonts w:ascii="Consolas" w:eastAsia="Times New Roman" w:hAnsi="Consolas" w:cs="Times New Roman"/>
+          <w:color w:val="CCCCCC"/>
+          <w:sz w:val="21"/>
+          <w:szCs w:val="21"/>
+          <w:lang w:eastAsia="fr-FR"/>
+        </w:rPr>
+      </w:pPr>
+      <w:r>
+        <w:rPr>
+          <w:rFonts w:ascii="Consolas" w:eastAsia="Times New Roman" w:hAnsi="Consolas" w:cs="Times New Roman"/>
+          <w:color w:val="CCCCCC"/>
+          <w:sz w:val="21"/>
+          <w:szCs w:val="21"/>
+          <w:lang w:eastAsia="fr-FR"/>
+        </w:rPr>
+        <w:t xml:space="preserve">                </w:t>
+      </w:r>
+      <w:proofErr w:type="spellStart"/>
+      <w:proofErr w:type="gramStart"/>
+      <w:r>
+        <w:rPr>
+          <w:rFonts w:ascii="Consolas" w:eastAsia="Times New Roman" w:hAnsi="Consolas" w:cs="Times New Roman"/>
+          <w:color w:val="9CDCFE"/>
+          <w:sz w:val="21"/>
+          <w:szCs w:val="21"/>
+          <w:lang w:eastAsia="fr-FR"/>
+        </w:rPr>
+        <w:t>best_actions</w:t>
+      </w:r>
+      <w:proofErr w:type="spellEnd"/>
+      <w:proofErr w:type="gramEnd"/>
+      <w:r>
+        <w:rPr>
+          <w:rFonts w:ascii="Consolas" w:eastAsia="Times New Roman" w:hAnsi="Consolas" w:cs="Times New Roman"/>
+          <w:color w:val="CCCCCC"/>
+          <w:sz w:val="21"/>
+          <w:szCs w:val="21"/>
+          <w:lang w:eastAsia="fr-FR"/>
+        </w:rPr>
+        <w:t xml:space="preserve"> </w:t>
+      </w:r>
+      <w:r>
+        <w:rPr>
+          <w:rFonts w:ascii="Consolas" w:eastAsia="Times New Roman" w:hAnsi="Consolas" w:cs="Times New Roman"/>
+          <w:color w:val="D4D4D4"/>
+          <w:sz w:val="21"/>
+          <w:szCs w:val="21"/>
+          <w:lang w:eastAsia="fr-FR"/>
+        </w:rPr>
+        <w:t>=</w:t>
+      </w:r>
+      <w:r>
+        <w:rPr>
+          <w:rFonts w:ascii="Consolas" w:eastAsia="Times New Roman" w:hAnsi="Consolas" w:cs="Times New Roman"/>
+          <w:color w:val="CCCCCC"/>
+          <w:sz w:val="21"/>
+          <w:szCs w:val="21"/>
+          <w:lang w:eastAsia="fr-FR"/>
+        </w:rPr>
+        <w:t xml:space="preserve"> []</w:t>
+      </w:r>
+    </w:p>
+    <w:p>
+      <w:pPr>
+        <w:shd w:val="clear" w:color="auto" w:fill="1F1F1F"/>
+        <w:spacing w:after="0" w:line="285" w:lineRule="atLeast"/>
+        <w:rPr>
+          <w:rFonts w:ascii="Consolas" w:eastAsia="Times New Roman" w:hAnsi="Consolas" w:cs="Times New Roman"/>
+          <w:color w:val="CCCCCC"/>
+          <w:sz w:val="21"/>
+          <w:szCs w:val="21"/>
+          <w:lang w:eastAsia="fr-FR"/>
+        </w:rPr>
+      </w:pPr>
+      <w:r>
+        <w:rPr>
+          <w:rFonts w:ascii="Consolas" w:eastAsia="Times New Roman" w:hAnsi="Consolas" w:cs="Times New Roman"/>
+          <w:color w:val="CCCCCC"/>
+          <w:sz w:val="21"/>
+          <w:szCs w:val="21"/>
+          <w:lang w:eastAsia="fr-FR"/>
+        </w:rPr>
+        <w:t xml:space="preserve">                </w:t>
+      </w:r>
+      <w:proofErr w:type="spellStart"/>
+      <w:r>
+        <w:rPr>
+          <w:rFonts w:ascii="Consolas" w:eastAsia="Times New Roman" w:hAnsi="Consolas" w:cs="Times New Roman"/>
+          <w:color w:val="9CDCFE"/>
+          <w:sz w:val="21"/>
+          <w:szCs w:val="21"/>
+          <w:lang w:eastAsia="fr-FR"/>
+        </w:rPr>
+        <w:t>best_actions</w:t>
+      </w:r>
+      <w:r>
+        <w:rPr>
+          <w:rFonts w:ascii="Consolas" w:eastAsia="Times New Roman" w:hAnsi="Consolas" w:cs="Times New Roman"/>
+          <w:color w:val="CCCCCC"/>
+          <w:sz w:val="21"/>
+          <w:szCs w:val="21"/>
+          <w:lang w:eastAsia="fr-FR"/>
+        </w:rPr>
+        <w:t>.</w:t>
+      </w:r>
+      <w:r>
+        <w:rPr>
+          <w:rFonts w:ascii="Consolas" w:eastAsia="Times New Roman" w:hAnsi="Consolas" w:cs="Times New Roman"/>
+          <w:color w:val="DCDCAA"/>
+          <w:sz w:val="21"/>
+          <w:szCs w:val="21"/>
+          <w:lang w:eastAsia="fr-FR"/>
+        </w:rPr>
+        <w:t>append</w:t>
+      </w:r>
+      <w:proofErr w:type="spellEnd"/>
+      <w:r>
+        <w:rPr>
+          <w:rFonts w:ascii="Consolas" w:eastAsia="Times New Roman" w:hAnsi="Consolas" w:cs="Times New Roman"/>
+          <w:color w:val="CCCCCC"/>
+          <w:sz w:val="21"/>
+          <w:szCs w:val="21"/>
+          <w:lang w:eastAsia="fr-FR"/>
+        </w:rPr>
+        <w:t>(</w:t>
+      </w:r>
+      <w:r>
+        <w:rPr>
+          <w:rFonts w:ascii="Consolas" w:eastAsia="Times New Roman" w:hAnsi="Consolas" w:cs="Times New Roman"/>
+          <w:color w:val="9CDCFE"/>
+          <w:sz w:val="21"/>
+          <w:szCs w:val="21"/>
+          <w:lang w:eastAsia="fr-FR"/>
+        </w:rPr>
+        <w:t>i</w:t>
+      </w:r>
+      <w:r>
+        <w:rPr>
+          <w:rFonts w:ascii="Consolas" w:eastAsia="Times New Roman" w:hAnsi="Consolas" w:cs="Times New Roman"/>
+          <w:color w:val="CCCCCC"/>
+          <w:sz w:val="21"/>
+          <w:szCs w:val="21"/>
+          <w:lang w:eastAsia="fr-FR"/>
+        </w:rPr>
+        <w:t>)</w:t>
+      </w:r>
+    </w:p>
+    <w:p>
+      <w:pPr>
+        <w:shd w:val="clear" w:color="auto" w:fill="1F1F1F"/>
+        <w:spacing w:after="0" w:line="285" w:lineRule="atLeast"/>
+        <w:rPr>
+          <w:rFonts w:ascii="Consolas" w:eastAsia="Times New Roman" w:hAnsi="Consolas" w:cs="Times New Roman"/>
+          <w:color w:val="CCCCCC"/>
+          <w:sz w:val="21"/>
+          <w:szCs w:val="21"/>
+          <w:lang w:eastAsia="fr-FR"/>
+        </w:rPr>
+      </w:pPr>
+      <w:r>
+        <w:rPr>
+          <w:rFonts w:ascii="Consolas" w:eastAsia="Times New Roman" w:hAnsi="Consolas" w:cs="Times New Roman"/>
+          <w:color w:val="CCCCCC"/>
+          <w:sz w:val="21"/>
+          <w:szCs w:val="21"/>
+          <w:lang w:eastAsia="fr-FR"/>
+        </w:rPr>
+        <w:lastRenderedPageBreak/>
+        <w:t xml:space="preserve">            </w:t>
+      </w:r>
+      <w:proofErr w:type="spellStart"/>
+      <w:proofErr w:type="gramStart"/>
+      <w:r>
+        <w:rPr>
+          <w:rFonts w:ascii="Consolas" w:eastAsia="Times New Roman" w:hAnsi="Consolas" w:cs="Times New Roman"/>
+          <w:color w:val="C586C0"/>
+          <w:sz w:val="21"/>
+          <w:szCs w:val="21"/>
+          <w:lang w:eastAsia="fr-FR"/>
+        </w:rPr>
+        <w:t>elif</w:t>
+      </w:r>
+      <w:proofErr w:type="spellEnd"/>
+      <w:r>
+        <w:rPr>
+          <w:rFonts w:ascii="Consolas" w:eastAsia="Times New Roman" w:hAnsi="Consolas" w:cs="Times New Roman"/>
+          <w:color w:val="CCCCCC"/>
+          <w:sz w:val="21"/>
+          <w:szCs w:val="21"/>
+          <w:lang w:eastAsia="fr-FR"/>
+        </w:rPr>
+        <w:t>(</w:t>
+      </w:r>
+      <w:proofErr w:type="spellStart"/>
+      <w:proofErr w:type="gramEnd"/>
+      <w:r>
+        <w:rPr>
+          <w:rFonts w:ascii="Consolas" w:eastAsia="Times New Roman" w:hAnsi="Consolas" w:cs="Times New Roman"/>
+          <w:color w:val="9CDCFE"/>
+          <w:sz w:val="21"/>
+          <w:szCs w:val="21"/>
+          <w:lang w:eastAsia="fr-FR"/>
+        </w:rPr>
+        <w:t>self</w:t>
+      </w:r>
+      <w:r>
+        <w:rPr>
+          <w:rFonts w:ascii="Consolas" w:eastAsia="Times New Roman" w:hAnsi="Consolas" w:cs="Times New Roman"/>
+          <w:color w:val="CCCCCC"/>
+          <w:sz w:val="21"/>
+          <w:szCs w:val="21"/>
+          <w:lang w:eastAsia="fr-FR"/>
+        </w:rPr>
+        <w:t>.</w:t>
+      </w:r>
+      <w:r>
+        <w:rPr>
+          <w:rFonts w:ascii="Consolas" w:eastAsia="Times New Roman" w:hAnsi="Consolas" w:cs="Times New Roman"/>
+          <w:color w:val="9CDCFE"/>
+          <w:sz w:val="21"/>
+          <w:szCs w:val="21"/>
+          <w:lang w:eastAsia="fr-FR"/>
+        </w:rPr>
+        <w:t>action_values</w:t>
+      </w:r>
+      <w:proofErr w:type="spellEnd"/>
+      <w:r>
+        <w:rPr>
+          <w:rFonts w:ascii="Consolas" w:eastAsia="Times New Roman" w:hAnsi="Consolas" w:cs="Times New Roman"/>
+          <w:color w:val="CCCCCC"/>
+          <w:sz w:val="21"/>
+          <w:szCs w:val="21"/>
+          <w:lang w:eastAsia="fr-FR"/>
+        </w:rPr>
+        <w:t>[</w:t>
+      </w:r>
+      <w:r>
+        <w:rPr>
+          <w:rFonts w:ascii="Consolas" w:eastAsia="Times New Roman" w:hAnsi="Consolas" w:cs="Times New Roman"/>
+          <w:color w:val="9CDCFE"/>
+          <w:sz w:val="21"/>
+          <w:szCs w:val="21"/>
+          <w:lang w:eastAsia="fr-FR"/>
+        </w:rPr>
+        <w:t>i</w:t>
+      </w:r>
+      <w:r>
+        <w:rPr>
+          <w:rFonts w:ascii="Consolas" w:eastAsia="Times New Roman" w:hAnsi="Consolas" w:cs="Times New Roman"/>
+          <w:color w:val="CCCCCC"/>
+          <w:sz w:val="21"/>
+          <w:szCs w:val="21"/>
+          <w:lang w:eastAsia="fr-FR"/>
+        </w:rPr>
+        <w:t>]</w:t>
+      </w:r>
+      <w:r>
+        <w:rPr>
+          <w:rFonts w:ascii="Consolas" w:eastAsia="Times New Roman" w:hAnsi="Consolas" w:cs="Times New Roman"/>
+          <w:color w:val="D4D4D4"/>
+          <w:sz w:val="21"/>
+          <w:szCs w:val="21"/>
+          <w:lang w:eastAsia="fr-FR"/>
+        </w:rPr>
+        <w:t>==</w:t>
+      </w:r>
+      <w:proofErr w:type="spellStart"/>
+      <w:r>
+        <w:rPr>
+          <w:rFonts w:ascii="Consolas" w:eastAsia="Times New Roman" w:hAnsi="Consolas" w:cs="Times New Roman"/>
+          <w:color w:val="9CDCFE"/>
+          <w:sz w:val="21"/>
+          <w:szCs w:val="21"/>
+          <w:lang w:eastAsia="fr-FR"/>
+        </w:rPr>
+        <w:t>highest_value</w:t>
+      </w:r>
+      <w:proofErr w:type="spellEnd"/>
+      <w:r>
+        <w:rPr>
+          <w:rFonts w:ascii="Consolas" w:eastAsia="Times New Roman" w:hAnsi="Consolas" w:cs="Times New Roman"/>
+          <w:color w:val="CCCCCC"/>
+          <w:sz w:val="21"/>
+          <w:szCs w:val="21"/>
+          <w:lang w:eastAsia="fr-FR"/>
+        </w:rPr>
+        <w:t>):</w:t>
+      </w:r>
+    </w:p>
+    <w:p>
+      <w:pPr>
+        <w:shd w:val="clear" w:color="auto" w:fill="1F1F1F"/>
+        <w:spacing w:after="0" w:line="285" w:lineRule="atLeast"/>
+        <w:rPr>
+          <w:rFonts w:ascii="Consolas" w:eastAsia="Times New Roman" w:hAnsi="Consolas" w:cs="Times New Roman"/>
+          <w:color w:val="CCCCCC"/>
+          <w:sz w:val="21"/>
+          <w:szCs w:val="21"/>
+          <w:lang w:eastAsia="fr-FR"/>
+        </w:rPr>
+      </w:pPr>
+      <w:r>
+        <w:rPr>
+          <w:rFonts w:ascii="Consolas" w:eastAsia="Times New Roman" w:hAnsi="Consolas" w:cs="Times New Roman"/>
+          <w:color w:val="CCCCCC"/>
+          <w:sz w:val="21"/>
+          <w:szCs w:val="21"/>
+          <w:lang w:eastAsia="fr-FR"/>
+        </w:rPr>
+        <w:t xml:space="preserve">                </w:t>
+      </w:r>
+      <w:proofErr w:type="spellStart"/>
+      <w:r>
+        <w:rPr>
+          <w:rFonts w:ascii="Consolas" w:eastAsia="Times New Roman" w:hAnsi="Consolas" w:cs="Times New Roman"/>
+          <w:color w:val="9CDCFE"/>
+          <w:sz w:val="21"/>
+          <w:szCs w:val="21"/>
+          <w:lang w:eastAsia="fr-FR"/>
+        </w:rPr>
+        <w:t>best_actions</w:t>
+      </w:r>
+      <w:r>
+        <w:rPr>
+          <w:rFonts w:ascii="Consolas" w:eastAsia="Times New Roman" w:hAnsi="Consolas" w:cs="Times New Roman"/>
+          <w:color w:val="CCCCCC"/>
+          <w:sz w:val="21"/>
+          <w:szCs w:val="21"/>
+          <w:lang w:eastAsia="fr-FR"/>
+        </w:rPr>
+        <w:t>.</w:t>
+      </w:r>
+      <w:r>
+        <w:rPr>
+          <w:rFonts w:ascii="Consolas" w:eastAsia="Times New Roman" w:hAnsi="Consolas" w:cs="Times New Roman"/>
+          <w:color w:val="DCDCAA"/>
+          <w:sz w:val="21"/>
+          <w:szCs w:val="21"/>
+          <w:lang w:eastAsia="fr-FR"/>
+        </w:rPr>
+        <w:t>append</w:t>
+      </w:r>
+      <w:proofErr w:type="spellEnd"/>
+      <w:r>
+        <w:rPr>
+          <w:rFonts w:ascii="Consolas" w:eastAsia="Times New Roman" w:hAnsi="Consolas" w:cs="Times New Roman"/>
+          <w:color w:val="CCCCCC"/>
+          <w:sz w:val="21"/>
+          <w:szCs w:val="21"/>
+          <w:lang w:eastAsia="fr-FR"/>
+        </w:rPr>
+        <w:t>(</w:t>
+      </w:r>
+      <w:r>
+        <w:rPr>
+          <w:rFonts w:ascii="Consolas" w:eastAsia="Times New Roman" w:hAnsi="Consolas" w:cs="Times New Roman"/>
+          <w:color w:val="9CDCFE"/>
+          <w:sz w:val="21"/>
+          <w:szCs w:val="21"/>
+          <w:lang w:eastAsia="fr-FR"/>
+        </w:rPr>
+        <w:t>i</w:t>
+      </w:r>
+      <w:r>
+        <w:rPr>
+          <w:rFonts w:ascii="Consolas" w:eastAsia="Times New Roman" w:hAnsi="Consolas" w:cs="Times New Roman"/>
+          <w:color w:val="CCCCCC"/>
+          <w:sz w:val="21"/>
+          <w:szCs w:val="21"/>
+          <w:lang w:eastAsia="fr-FR"/>
+        </w:rPr>
+        <w:t>)</w:t>
+      </w:r>
+    </w:p>
+    <w:p>
+      <w:pPr>
+        <w:shd w:val="clear" w:color="auto" w:fill="1F1F1F"/>
+        <w:spacing w:after="0" w:line="285" w:lineRule="atLeast"/>
+        <w:rPr>
+          <w:rFonts w:ascii="Consolas" w:eastAsia="Times New Roman" w:hAnsi="Consolas" w:cs="Times New Roman"/>
+          <w:color w:val="CCCCCC"/>
+          <w:sz w:val="21"/>
+          <w:szCs w:val="21"/>
+          <w:lang w:eastAsia="fr-FR"/>
+        </w:rPr>
+      </w:pPr>
+      <w:r>
+        <w:rPr>
+          <w:rFonts w:ascii="Consolas" w:eastAsia="Times New Roman" w:hAnsi="Consolas" w:cs="Times New Roman"/>
+          <w:color w:val="CCCCCC"/>
+          <w:sz w:val="21"/>
+          <w:szCs w:val="21"/>
+          <w:lang w:eastAsia="fr-FR"/>
+        </w:rPr>
+        <w:t xml:space="preserve">                </w:t>
+      </w:r>
+    </w:p>
+    <w:p>
+      <w:pPr>
+        <w:shd w:val="clear" w:color="auto" w:fill="1F1F1F"/>
+        <w:spacing w:after="0" w:line="285" w:lineRule="atLeast"/>
+        <w:rPr>
+          <w:rFonts w:ascii="Consolas" w:eastAsia="Times New Roman" w:hAnsi="Consolas" w:cs="Times New Roman"/>
+          <w:color w:val="CCCCCC"/>
+          <w:sz w:val="21"/>
+          <w:szCs w:val="21"/>
+          <w:lang w:eastAsia="fr-FR"/>
+        </w:rPr>
+      </w:pPr>
+      <w:r>
+        <w:rPr>
+          <w:rFonts w:ascii="Consolas" w:eastAsia="Times New Roman" w:hAnsi="Consolas" w:cs="Times New Roman"/>
+          <w:color w:val="CCCCCC"/>
+          <w:sz w:val="21"/>
+          <w:szCs w:val="21"/>
+          <w:lang w:eastAsia="fr-FR"/>
+        </w:rPr>
+        <w:t xml:space="preserve">        </w:t>
+      </w:r>
+      <w:r>
+        <w:rPr>
+          <w:rFonts w:ascii="Consolas" w:eastAsia="Times New Roman" w:hAnsi="Consolas" w:cs="Times New Roman"/>
+          <w:color w:val="C586C0"/>
+          <w:sz w:val="21"/>
+          <w:szCs w:val="21"/>
+          <w:lang w:eastAsia="fr-FR"/>
+        </w:rPr>
+        <w:t>return</w:t>
+      </w:r>
+      <w:r>
+        <w:rPr>
+          <w:rFonts w:ascii="Consolas" w:eastAsia="Times New Roman" w:hAnsi="Consolas" w:cs="Times New Roman"/>
+          <w:color w:val="CCCCCC"/>
+          <w:sz w:val="21"/>
+          <w:szCs w:val="21"/>
+          <w:lang w:eastAsia="fr-FR"/>
+        </w:rPr>
+        <w:t xml:space="preserve"> </w:t>
+      </w:r>
+      <w:proofErr w:type="spellStart"/>
+      <w:proofErr w:type="gramStart"/>
+      <w:r>
+        <w:rPr>
+          <w:rFonts w:ascii="Consolas" w:eastAsia="Times New Roman" w:hAnsi="Consolas" w:cs="Times New Roman"/>
+          <w:color w:val="4EC9B0"/>
+          <w:sz w:val="21"/>
+          <w:szCs w:val="21"/>
+          <w:lang w:eastAsia="fr-FR"/>
+        </w:rPr>
+        <w:t>random</w:t>
+      </w:r>
+      <w:r>
+        <w:rPr>
+          <w:rFonts w:ascii="Consolas" w:eastAsia="Times New Roman" w:hAnsi="Consolas" w:cs="Times New Roman"/>
+          <w:color w:val="CCCCCC"/>
+          <w:sz w:val="21"/>
+          <w:szCs w:val="21"/>
+          <w:lang w:eastAsia="fr-FR"/>
+        </w:rPr>
+        <w:t>.</w:t>
+      </w:r>
+      <w:r>
+        <w:rPr>
+          <w:rFonts w:ascii="Consolas" w:eastAsia="Times New Roman" w:hAnsi="Consolas" w:cs="Times New Roman"/>
+          <w:color w:val="9CDCFE"/>
+          <w:sz w:val="21"/>
+          <w:szCs w:val="21"/>
+          <w:lang w:eastAsia="fr-FR"/>
+        </w:rPr>
+        <w:t>choice</w:t>
+      </w:r>
+      <w:proofErr w:type="spellEnd"/>
+      <w:r>
+        <w:rPr>
+          <w:rFonts w:ascii="Consolas" w:eastAsia="Times New Roman" w:hAnsi="Consolas" w:cs="Times New Roman"/>
+          <w:color w:val="CCCCCC"/>
+          <w:sz w:val="21"/>
+          <w:szCs w:val="21"/>
+          <w:lang w:eastAsia="fr-FR"/>
+        </w:rPr>
+        <w:t>(</w:t>
+      </w:r>
+      <w:proofErr w:type="spellStart"/>
+      <w:proofErr w:type="gramEnd"/>
+      <w:r>
+        <w:rPr>
+          <w:rFonts w:ascii="Consolas" w:eastAsia="Times New Roman" w:hAnsi="Consolas" w:cs="Times New Roman"/>
+          <w:color w:val="9CDCFE"/>
+          <w:sz w:val="21"/>
+          <w:szCs w:val="21"/>
+          <w:lang w:eastAsia="fr-FR"/>
+        </w:rPr>
+        <w:t>best_actions</w:t>
+      </w:r>
+      <w:proofErr w:type="spellEnd"/>
+      <w:r>
+        <w:rPr>
+          <w:rFonts w:ascii="Consolas" w:eastAsia="Times New Roman" w:hAnsi="Consolas" w:cs="Times New Roman"/>
+          <w:color w:val="CCCCCC"/>
+          <w:sz w:val="21"/>
+          <w:szCs w:val="21"/>
+          <w:lang w:eastAsia="fr-FR"/>
+        </w:rPr>
+        <w:t>)</w:t>
+      </w:r>
+    </w:p>
+    <w:p/>
+    <w:p>
+      <w:r>
+        <w:t>6.</w:t>
+      </w:r>
+    </w:p>
+    <w:p>
+      <w:pPr>
+        <w:shd w:val="clear" w:color="auto" w:fill="1F1F1F"/>
+        <w:spacing w:after="0" w:line="285" w:lineRule="atLeast"/>
+        <w:rPr>
+          <w:rFonts w:ascii="Consolas" w:eastAsia="Times New Roman" w:hAnsi="Consolas" w:cs="Times New Roman"/>
+          <w:color w:val="CCCCCC"/>
+          <w:sz w:val="21"/>
+          <w:szCs w:val="21"/>
+          <w:lang w:eastAsia="fr-FR"/>
+        </w:rPr>
+      </w:pPr>
+      <w:proofErr w:type="spellStart"/>
+      <w:r>
+        <w:rPr>
+          <w:rFonts w:ascii="Consolas" w:eastAsia="Times New Roman" w:hAnsi="Consolas" w:cs="Times New Roman"/>
+          <w:color w:val="569CD6"/>
+          <w:sz w:val="21"/>
+          <w:szCs w:val="21"/>
+          <w:lang w:eastAsia="fr-FR"/>
+        </w:rPr>
+        <w:t>def</w:t>
+      </w:r>
+      <w:proofErr w:type="spellEnd"/>
+      <w:r>
+        <w:rPr>
+          <w:rFonts w:ascii="Consolas" w:eastAsia="Times New Roman" w:hAnsi="Consolas" w:cs="Times New Roman"/>
+          <w:color w:val="CCCCCC"/>
+          <w:sz w:val="21"/>
+          <w:szCs w:val="21"/>
+          <w:lang w:eastAsia="fr-FR"/>
+        </w:rPr>
+        <w:t xml:space="preserve"> </w:t>
+      </w:r>
+      <w:r>
+        <w:rPr>
+          <w:rFonts w:ascii="Consolas" w:eastAsia="Times New Roman" w:hAnsi="Consolas" w:cs="Times New Roman"/>
+          <w:color w:val="DCDCAA"/>
+          <w:sz w:val="21"/>
+          <w:szCs w:val="21"/>
+          <w:lang w:eastAsia="fr-FR"/>
+        </w:rPr>
+        <w:t>_</w:t>
+      </w:r>
+      <w:proofErr w:type="spellStart"/>
+      <w:r>
+        <w:rPr>
+          <w:rFonts w:ascii="Consolas" w:eastAsia="Times New Roman" w:hAnsi="Consolas" w:cs="Times New Roman"/>
+          <w:color w:val="DCDCAA"/>
+          <w:sz w:val="21"/>
+          <w:szCs w:val="21"/>
+          <w:lang w:eastAsia="fr-FR"/>
+        </w:rPr>
+        <w:t>random_</w:t>
+      </w:r>
+      <w:proofErr w:type="gramStart"/>
+      <w:r>
+        <w:rPr>
+          <w:rFonts w:ascii="Consolas" w:eastAsia="Times New Roman" w:hAnsi="Consolas" w:cs="Times New Roman"/>
+          <w:color w:val="DCDCAA"/>
+          <w:sz w:val="21"/>
+          <w:szCs w:val="21"/>
+          <w:lang w:eastAsia="fr-FR"/>
+        </w:rPr>
+        <w:t>action</w:t>
+      </w:r>
+      <w:proofErr w:type="spellEnd"/>
+      <w:r>
+        <w:rPr>
+          <w:rFonts w:ascii="Consolas" w:eastAsia="Times New Roman" w:hAnsi="Consolas" w:cs="Times New Roman"/>
+          <w:color w:val="CCCCCC"/>
+          <w:sz w:val="21"/>
+          <w:szCs w:val="21"/>
+          <w:lang w:eastAsia="fr-FR"/>
+        </w:rPr>
+        <w:t>(</w:t>
+      </w:r>
+      <w:proofErr w:type="gramEnd"/>
+      <w:r>
+        <w:rPr>
+          <w:rFonts w:ascii="Consolas" w:eastAsia="Times New Roman" w:hAnsi="Consolas" w:cs="Times New Roman"/>
+          <w:color w:val="9CDCFE"/>
+          <w:sz w:val="21"/>
+          <w:szCs w:val="21"/>
+          <w:lang w:eastAsia="fr-FR"/>
+        </w:rPr>
+        <w:t>self</w:t>
+      </w:r>
+      <w:r>
+        <w:rPr>
+          <w:rFonts w:ascii="Consolas" w:eastAsia="Times New Roman" w:hAnsi="Consolas" w:cs="Times New Roman"/>
+          <w:color w:val="CCCCCC"/>
+          <w:sz w:val="21"/>
+          <w:szCs w:val="21"/>
+          <w:lang w:eastAsia="fr-FR"/>
+        </w:rPr>
+        <w:t>):</w:t>
+      </w:r>
+    </w:p>
+    <w:p>
+      <w:pPr>
+        <w:shd w:val="clear" w:color="auto" w:fill="1F1F1F"/>
+        <w:spacing w:after="0" w:line="285" w:lineRule="atLeast"/>
+        <w:rPr>
+          <w:rFonts w:ascii="Consolas" w:eastAsia="Times New Roman" w:hAnsi="Consolas" w:cs="Times New Roman"/>
+          <w:color w:val="CCCCCC"/>
+          <w:sz w:val="21"/>
+          <w:szCs w:val="21"/>
+          <w:lang w:eastAsia="fr-FR"/>
+        </w:rPr>
+      </w:pPr>
+      <w:r>
+        <w:rPr>
+          <w:rFonts w:ascii="Consolas" w:eastAsia="Times New Roman" w:hAnsi="Consolas" w:cs="Times New Roman"/>
+          <w:color w:val="CCCCCC"/>
+          <w:sz w:val="21"/>
+          <w:szCs w:val="21"/>
+          <w:lang w:eastAsia="fr-FR"/>
+        </w:rPr>
+        <w:t xml:space="preserve">        </w:t>
+      </w:r>
+      <w:r>
+        <w:rPr>
+          <w:rFonts w:ascii="Consolas" w:eastAsia="Times New Roman" w:hAnsi="Consolas" w:cs="Times New Roman"/>
+          <w:color w:val="C586C0"/>
+          <w:sz w:val="21"/>
+          <w:szCs w:val="21"/>
+          <w:lang w:eastAsia="fr-FR"/>
+        </w:rPr>
+        <w:t>return</w:t>
+      </w:r>
+      <w:r>
+        <w:rPr>
+          <w:rFonts w:ascii="Consolas" w:eastAsia="Times New Roman" w:hAnsi="Consolas" w:cs="Times New Roman"/>
+          <w:color w:val="CCCCCC"/>
+          <w:sz w:val="21"/>
+          <w:szCs w:val="21"/>
+          <w:lang w:eastAsia="fr-FR"/>
+        </w:rPr>
+        <w:t xml:space="preserve"> </w:t>
+      </w:r>
+      <w:proofErr w:type="spellStart"/>
+      <w:proofErr w:type="gramStart"/>
+      <w:r>
+        <w:rPr>
+          <w:rFonts w:ascii="Consolas" w:eastAsia="Times New Roman" w:hAnsi="Consolas" w:cs="Times New Roman"/>
+          <w:color w:val="4EC9B0"/>
+          <w:sz w:val="21"/>
+          <w:szCs w:val="21"/>
+          <w:lang w:eastAsia="fr-FR"/>
+        </w:rPr>
+        <w:t>random</w:t>
+      </w:r>
+      <w:r>
+        <w:rPr>
+          <w:rFonts w:ascii="Consolas" w:eastAsia="Times New Roman" w:hAnsi="Consolas" w:cs="Times New Roman"/>
+          <w:color w:val="CCCCCC"/>
+          <w:sz w:val="21"/>
+          <w:szCs w:val="21"/>
+          <w:lang w:eastAsia="fr-FR"/>
+        </w:rPr>
+        <w:t>.</w:t>
+      </w:r>
+      <w:r>
+        <w:rPr>
+          <w:rFonts w:ascii="Consolas" w:eastAsia="Times New Roman" w:hAnsi="Consolas" w:cs="Times New Roman"/>
+          <w:color w:val="9CDCFE"/>
+          <w:sz w:val="21"/>
+          <w:szCs w:val="21"/>
+          <w:lang w:eastAsia="fr-FR"/>
+        </w:rPr>
+        <w:t>choice</w:t>
+      </w:r>
+      <w:proofErr w:type="spellEnd"/>
+      <w:r>
+        <w:rPr>
+          <w:rFonts w:ascii="Consolas" w:eastAsia="Times New Roman" w:hAnsi="Consolas" w:cs="Times New Roman"/>
+          <w:color w:val="CCCCCC"/>
+          <w:sz w:val="21"/>
+          <w:szCs w:val="21"/>
+          <w:lang w:eastAsia="fr-FR"/>
+        </w:rPr>
+        <w:t>(</w:t>
+      </w:r>
+      <w:proofErr w:type="spellStart"/>
+      <w:proofErr w:type="gramEnd"/>
+      <w:r>
+        <w:rPr>
+          <w:rFonts w:ascii="Consolas" w:eastAsia="Times New Roman" w:hAnsi="Consolas" w:cs="Times New Roman"/>
+          <w:color w:val="9CDCFE"/>
+          <w:sz w:val="21"/>
+          <w:szCs w:val="21"/>
+          <w:lang w:eastAsia="fr-FR"/>
+        </w:rPr>
+        <w:t>self</w:t>
+      </w:r>
+      <w:r>
+        <w:rPr>
+          <w:rFonts w:ascii="Consolas" w:eastAsia="Times New Roman" w:hAnsi="Consolas" w:cs="Times New Roman"/>
+          <w:color w:val="CCCCCC"/>
+          <w:sz w:val="21"/>
+          <w:szCs w:val="21"/>
+          <w:lang w:eastAsia="fr-FR"/>
+        </w:rPr>
+        <w:t>.</w:t>
+      </w:r>
+      <w:r>
+        <w:rPr>
+          <w:rFonts w:ascii="Consolas" w:eastAsia="Times New Roman" w:hAnsi="Consolas" w:cs="Times New Roman"/>
+          <w:color w:val="9CDCFE"/>
+          <w:sz w:val="21"/>
+          <w:szCs w:val="21"/>
+          <w:lang w:eastAsia="fr-FR"/>
+        </w:rPr>
+        <w:t>action_values</w:t>
+      </w:r>
+      <w:proofErr w:type="spellEnd"/>
+      <w:r>
+        <w:rPr>
+          <w:rFonts w:ascii="Consolas" w:eastAsia="Times New Roman" w:hAnsi="Consolas" w:cs="Times New Roman"/>
+          <w:color w:val="CCCCCC"/>
+          <w:sz w:val="21"/>
+          <w:szCs w:val="21"/>
+          <w:lang w:eastAsia="fr-FR"/>
+        </w:rPr>
+        <w:t>)</w:t>
+      </w:r>
+    </w:p>
+    <w:p/>
+    <w:p>
+      <w:r>
+        <w:t>7.</w:t>
+      </w:r>
+    </w:p>
+    <w:p>
+      <w:pPr>
+        <w:shd w:val="clear" w:color="auto" w:fill="1F1F1F"/>
+        <w:spacing w:after="0" w:line="285" w:lineRule="atLeast"/>
+        <w:ind w:firstLine="708"/>
+        <w:rPr>
+          <w:rFonts w:ascii="Consolas" w:eastAsia="Times New Roman" w:hAnsi="Consolas" w:cs="Times New Roman"/>
+          <w:color w:val="CCCCCC"/>
+          <w:sz w:val="21"/>
+          <w:szCs w:val="21"/>
+          <w:lang w:eastAsia="fr-FR"/>
+        </w:rPr>
+      </w:pPr>
+      <w:r>
+        <w:rPr>
+          <w:rFonts w:ascii="Consolas" w:eastAsia="Times New Roman" w:hAnsi="Consolas" w:cs="Times New Roman"/>
+          <w:color w:val="C586C0"/>
+          <w:sz w:val="21"/>
+          <w:szCs w:val="21"/>
+          <w:lang w:eastAsia="fr-FR"/>
+        </w:rPr>
+        <w:t xml:space="preserve">  </w:t>
+      </w:r>
+      <w:proofErr w:type="gramStart"/>
+      <w:r>
+        <w:rPr>
+          <w:rFonts w:ascii="Consolas" w:eastAsia="Times New Roman" w:hAnsi="Consolas" w:cs="Times New Roman"/>
+          <w:color w:val="C586C0"/>
+          <w:sz w:val="21"/>
+          <w:szCs w:val="21"/>
+          <w:lang w:eastAsia="fr-FR"/>
+        </w:rPr>
+        <w:t>if</w:t>
+      </w:r>
+      <w:proofErr w:type="gramEnd"/>
+      <w:r>
+        <w:rPr>
+          <w:rFonts w:ascii="Consolas" w:eastAsia="Times New Roman" w:hAnsi="Consolas" w:cs="Times New Roman"/>
+          <w:color w:val="CCCCCC"/>
+          <w:sz w:val="21"/>
+          <w:szCs w:val="21"/>
+          <w:lang w:eastAsia="fr-FR"/>
+        </w:rPr>
+        <w:t xml:space="preserve"> </w:t>
+      </w:r>
+      <w:r>
+        <w:rPr>
+          <w:rFonts w:ascii="Consolas" w:eastAsia="Times New Roman" w:hAnsi="Consolas" w:cs="Times New Roman"/>
+          <w:color w:val="9CDCFE"/>
+          <w:sz w:val="21"/>
+          <w:szCs w:val="21"/>
+          <w:lang w:eastAsia="fr-FR"/>
+        </w:rPr>
+        <w:t>explore</w:t>
+      </w:r>
+      <w:r>
+        <w:rPr>
+          <w:rFonts w:ascii="Consolas" w:eastAsia="Times New Roman" w:hAnsi="Consolas" w:cs="Times New Roman"/>
+          <w:color w:val="CCCCCC"/>
+          <w:sz w:val="21"/>
+          <w:szCs w:val="21"/>
+          <w:lang w:eastAsia="fr-FR"/>
+        </w:rPr>
+        <w:t xml:space="preserve"> </w:t>
+      </w:r>
+      <w:r>
+        <w:rPr>
+          <w:rFonts w:ascii="Consolas" w:eastAsia="Times New Roman" w:hAnsi="Consolas" w:cs="Times New Roman"/>
+          <w:color w:val="D4D4D4"/>
+          <w:sz w:val="21"/>
+          <w:szCs w:val="21"/>
+          <w:lang w:eastAsia="fr-FR"/>
+        </w:rPr>
+        <w:t>&lt;</w:t>
+      </w:r>
+      <w:r>
+        <w:rPr>
+          <w:rFonts w:ascii="Consolas" w:eastAsia="Times New Roman" w:hAnsi="Consolas" w:cs="Times New Roman"/>
+          <w:color w:val="CCCCCC"/>
+          <w:sz w:val="21"/>
+          <w:szCs w:val="21"/>
+          <w:lang w:eastAsia="fr-FR"/>
+        </w:rPr>
+        <w:t xml:space="preserve"> </w:t>
+      </w:r>
+      <w:proofErr w:type="spellStart"/>
+      <w:r>
+        <w:rPr>
+          <w:rFonts w:ascii="Consolas" w:eastAsia="Times New Roman" w:hAnsi="Consolas" w:cs="Times New Roman"/>
+          <w:color w:val="9CDCFE"/>
+          <w:sz w:val="21"/>
+          <w:szCs w:val="21"/>
+          <w:lang w:eastAsia="fr-FR"/>
+        </w:rPr>
+        <w:t>self</w:t>
+      </w:r>
+      <w:r>
+        <w:rPr>
+          <w:rFonts w:ascii="Consolas" w:eastAsia="Times New Roman" w:hAnsi="Consolas" w:cs="Times New Roman"/>
+          <w:color w:val="CCCCCC"/>
+          <w:sz w:val="21"/>
+          <w:szCs w:val="21"/>
+          <w:lang w:eastAsia="fr-FR"/>
+        </w:rPr>
+        <w:t>.</w:t>
+      </w:r>
+      <w:r>
+        <w:rPr>
+          <w:rFonts w:ascii="Consolas" w:eastAsia="Times New Roman" w:hAnsi="Consolas" w:cs="Times New Roman"/>
+          <w:color w:val="9CDCFE"/>
+          <w:sz w:val="21"/>
+          <w:szCs w:val="21"/>
+          <w:lang w:eastAsia="fr-FR"/>
+        </w:rPr>
+        <w:t>eps</w:t>
+      </w:r>
+      <w:proofErr w:type="spellEnd"/>
+      <w:r>
+        <w:rPr>
+          <w:rFonts w:ascii="Consolas" w:eastAsia="Times New Roman" w:hAnsi="Consolas" w:cs="Times New Roman"/>
+          <w:color w:val="CCCCCC"/>
+          <w:sz w:val="21"/>
+          <w:szCs w:val="21"/>
+          <w:lang w:eastAsia="fr-FR"/>
+        </w:rPr>
+        <w:t>:</w:t>
+      </w:r>
+    </w:p>
+    <w:p>
+      <w:pPr>
+        <w:shd w:val="clear" w:color="auto" w:fill="1F1F1F"/>
+        <w:spacing w:after="0" w:line="285" w:lineRule="atLeast"/>
+        <w:rPr>
+          <w:rFonts w:ascii="Consolas" w:eastAsia="Times New Roman" w:hAnsi="Consolas" w:cs="Times New Roman"/>
+          <w:color w:val="CCCCCC"/>
+          <w:sz w:val="21"/>
+          <w:szCs w:val="21"/>
+          <w:lang w:eastAsia="fr-FR"/>
+        </w:rPr>
+      </w:pPr>
+      <w:r>
+        <w:rPr>
+          <w:rFonts w:ascii="Consolas" w:eastAsia="Times New Roman" w:hAnsi="Consolas" w:cs="Times New Roman"/>
+          <w:color w:val="CCCCCC"/>
+          <w:sz w:val="21"/>
+          <w:szCs w:val="21"/>
+          <w:lang w:eastAsia="fr-FR"/>
+        </w:rPr>
+        <w:t xml:space="preserve">            </w:t>
+      </w:r>
+      <w:r>
+        <w:rPr>
+          <w:rFonts w:ascii="Consolas" w:eastAsia="Times New Roman" w:hAnsi="Consolas" w:cs="Times New Roman"/>
+          <w:color w:val="9CDCFE"/>
+          <w:sz w:val="21"/>
+          <w:szCs w:val="21"/>
+          <w:lang w:eastAsia="fr-FR"/>
+        </w:rPr>
+        <w:t>self</w:t>
+      </w:r>
+      <w:r>
+        <w:rPr>
+          <w:rFonts w:ascii="Consolas" w:eastAsia="Times New Roman" w:hAnsi="Consolas" w:cs="Times New Roman"/>
+          <w:color w:val="CCCCCC"/>
+          <w:sz w:val="21"/>
+          <w:szCs w:val="21"/>
+          <w:lang w:eastAsia="fr-FR"/>
+        </w:rPr>
+        <w:t>.</w:t>
+      </w:r>
+      <w:r>
+        <w:rPr>
+          <w:rFonts w:ascii="Consolas" w:eastAsia="Times New Roman" w:hAnsi="Consolas" w:cs="Times New Roman"/>
+          <w:color w:val="DCDCAA"/>
+          <w:sz w:val="21"/>
+          <w:szCs w:val="21"/>
+          <w:lang w:eastAsia="fr-FR"/>
+        </w:rPr>
+        <w:t>_</w:t>
+      </w:r>
+      <w:proofErr w:type="spellStart"/>
+      <w:r>
+        <w:rPr>
+          <w:rFonts w:ascii="Consolas" w:eastAsia="Times New Roman" w:hAnsi="Consolas" w:cs="Times New Roman"/>
+          <w:color w:val="DCDCAA"/>
+          <w:sz w:val="21"/>
+          <w:szCs w:val="21"/>
+          <w:lang w:eastAsia="fr-FR"/>
+        </w:rPr>
+        <w:t>random_</w:t>
+      </w:r>
+      <w:proofErr w:type="gramStart"/>
+      <w:r>
+        <w:rPr>
+          <w:rFonts w:ascii="Consolas" w:eastAsia="Times New Roman" w:hAnsi="Consolas" w:cs="Times New Roman"/>
+          <w:color w:val="DCDCAA"/>
+          <w:sz w:val="21"/>
+          <w:szCs w:val="21"/>
+          <w:lang w:eastAsia="fr-FR"/>
+        </w:rPr>
+        <w:t>action</w:t>
+      </w:r>
+      <w:proofErr w:type="spellEnd"/>
+      <w:r>
+        <w:rPr>
+          <w:rFonts w:ascii="Consolas" w:eastAsia="Times New Roman" w:hAnsi="Consolas" w:cs="Times New Roman"/>
+          <w:color w:val="CCCCCC"/>
+          <w:sz w:val="21"/>
+          <w:szCs w:val="21"/>
+          <w:lang w:eastAsia="fr-FR"/>
+        </w:rPr>
+        <w:t>()</w:t>
+      </w:r>
+      <w:proofErr w:type="gramEnd"/>
+      <w:r>
+        <w:rPr>
+          <w:rFonts w:ascii="Consolas" w:eastAsia="Times New Roman" w:hAnsi="Consolas" w:cs="Times New Roman"/>
+          <w:color w:val="CCCCCC"/>
+          <w:sz w:val="21"/>
+          <w:szCs w:val="21"/>
+          <w:lang w:eastAsia="fr-FR"/>
+        </w:rPr>
+        <w:t xml:space="preserve"> </w:t>
+      </w:r>
+    </w:p>
+    <w:p>
+      <w:pPr>
+        <w:shd w:val="clear" w:color="auto" w:fill="1F1F1F"/>
+        <w:spacing w:after="0" w:line="285" w:lineRule="atLeast"/>
+        <w:rPr>
+          <w:rFonts w:ascii="Consolas" w:eastAsia="Times New Roman" w:hAnsi="Consolas" w:cs="Times New Roman"/>
+          <w:color w:val="CCCCCC"/>
+          <w:sz w:val="21"/>
+          <w:szCs w:val="21"/>
+          <w:lang w:eastAsia="fr-FR"/>
+        </w:rPr>
+      </w:pPr>
+      <w:r>
+        <w:rPr>
+          <w:rFonts w:ascii="Consolas" w:eastAsia="Times New Roman" w:hAnsi="Consolas" w:cs="Times New Roman"/>
+          <w:color w:val="CCCCCC"/>
+          <w:sz w:val="21"/>
+          <w:szCs w:val="21"/>
+          <w:lang w:eastAsia="fr-FR"/>
+        </w:rPr>
+        <w:t xml:space="preserve">        </w:t>
+      </w:r>
+      <w:proofErr w:type="spellStart"/>
+      <w:proofErr w:type="gramStart"/>
+      <w:r>
+        <w:rPr>
+          <w:rFonts w:ascii="Consolas" w:eastAsia="Times New Roman" w:hAnsi="Consolas" w:cs="Times New Roman"/>
+          <w:color w:val="C586C0"/>
+          <w:sz w:val="21"/>
+          <w:szCs w:val="21"/>
+          <w:lang w:eastAsia="fr-FR"/>
+        </w:rPr>
+        <w:t>else</w:t>
+      </w:r>
+      <w:proofErr w:type="spellEnd"/>
+      <w:proofErr w:type="gramEnd"/>
+      <w:r>
+        <w:rPr>
+          <w:rFonts w:ascii="Consolas" w:eastAsia="Times New Roman" w:hAnsi="Consolas" w:cs="Times New Roman"/>
+          <w:color w:val="CCCCCC"/>
+          <w:sz w:val="21"/>
+          <w:szCs w:val="21"/>
+          <w:lang w:eastAsia="fr-FR"/>
+        </w:rPr>
+        <w:t>:</w:t>
+      </w:r>
+    </w:p>
+    <w:p>
+      <w:pPr>
+        <w:shd w:val="clear" w:color="auto" w:fill="1F1F1F"/>
+        <w:spacing w:after="0" w:line="285" w:lineRule="atLeast"/>
+        <w:rPr>
+          <w:rFonts w:ascii="Consolas" w:eastAsia="Times New Roman" w:hAnsi="Consolas" w:cs="Times New Roman"/>
+          <w:color w:val="CCCCCC"/>
+          <w:sz w:val="21"/>
+          <w:szCs w:val="21"/>
+          <w:lang w:eastAsia="fr-FR"/>
+        </w:rPr>
+      </w:pPr>
+      <w:r>
+        <w:rPr>
+          <w:rFonts w:ascii="Consolas" w:eastAsia="Times New Roman" w:hAnsi="Consolas" w:cs="Times New Roman"/>
+          <w:color w:val="CCCCCC"/>
+          <w:sz w:val="21"/>
+          <w:szCs w:val="21"/>
+          <w:lang w:eastAsia="fr-FR"/>
+        </w:rPr>
+        <w:t xml:space="preserve">            </w:t>
+      </w:r>
+      <w:r>
+        <w:rPr>
+          <w:rFonts w:ascii="Consolas" w:eastAsia="Times New Roman" w:hAnsi="Consolas" w:cs="Times New Roman"/>
+          <w:color w:val="9CDCFE"/>
+          <w:sz w:val="21"/>
+          <w:szCs w:val="21"/>
+          <w:lang w:eastAsia="fr-FR"/>
+        </w:rPr>
+        <w:t>self</w:t>
+      </w:r>
+      <w:r>
+        <w:rPr>
+          <w:rFonts w:ascii="Consolas" w:eastAsia="Times New Roman" w:hAnsi="Consolas" w:cs="Times New Roman"/>
+          <w:color w:val="CCCCCC"/>
+          <w:sz w:val="21"/>
+          <w:szCs w:val="21"/>
+          <w:lang w:eastAsia="fr-FR"/>
+        </w:rPr>
+        <w:t>.</w:t>
+      </w:r>
+      <w:r>
+        <w:rPr>
+          <w:rFonts w:ascii="Consolas" w:eastAsia="Times New Roman" w:hAnsi="Consolas" w:cs="Times New Roman"/>
+          <w:color w:val="DCDCAA"/>
+          <w:sz w:val="21"/>
+          <w:szCs w:val="21"/>
+          <w:lang w:eastAsia="fr-FR"/>
+        </w:rPr>
+        <w:t>_</w:t>
+      </w:r>
+      <w:proofErr w:type="spellStart"/>
+      <w:r>
+        <w:rPr>
+          <w:rFonts w:ascii="Consolas" w:eastAsia="Times New Roman" w:hAnsi="Consolas" w:cs="Times New Roman"/>
+          <w:color w:val="DCDCAA"/>
+          <w:sz w:val="21"/>
+          <w:szCs w:val="21"/>
+          <w:lang w:eastAsia="fr-FR"/>
+        </w:rPr>
+        <w:t>greedy_</w:t>
+      </w:r>
+      <w:proofErr w:type="gramStart"/>
+      <w:r>
+        <w:rPr>
+          <w:rFonts w:ascii="Consolas" w:eastAsia="Times New Roman" w:hAnsi="Consolas" w:cs="Times New Roman"/>
+          <w:color w:val="DCDCAA"/>
+          <w:sz w:val="21"/>
+          <w:szCs w:val="21"/>
+          <w:lang w:eastAsia="fr-FR"/>
+        </w:rPr>
+        <w:t>action</w:t>
+      </w:r>
+      <w:proofErr w:type="spellEnd"/>
+      <w:r>
+        <w:rPr>
+          <w:rFonts w:ascii="Consolas" w:eastAsia="Times New Roman" w:hAnsi="Consolas" w:cs="Times New Roman"/>
+          <w:color w:val="CCCCCC"/>
+          <w:sz w:val="21"/>
+          <w:szCs w:val="21"/>
+          <w:lang w:eastAsia="fr-FR"/>
+        </w:rPr>
+        <w:t>()</w:t>
+      </w:r>
+      <w:proofErr w:type="gramEnd"/>
+    </w:p>
     <w:p>
       <w:bookmarkStart w:id="0" w:name="_GoBack"/>
       <w:bookmarkEnd w:id="0"/>
     </w:p>
     <w:p>
       <w:r>
-        <w:t>3.</w:t>
-      </w:r>
-    </w:p>
-    <w:p>
-      <w:pPr>
-        <w:shd w:val="clear" w:color="auto" w:fill="1F1F1F"/>
-        <w:spacing w:after="0" w:line="285" w:lineRule="atLeast"/>
-        <w:rPr>
-          <w:rFonts w:ascii="Consolas" w:eastAsia="Times New Roman" w:hAnsi="Consolas" w:cs="Times New Roman"/>
-          <w:color w:val="CCCCCC"/>
-          <w:sz w:val="21"/>
-          <w:szCs w:val="21"/>
-          <w:lang w:eastAsia="fr-FR"/>
-        </w:rPr>
-      </w:pPr>
-      <w:proofErr w:type="spellStart"/>
-      <w:r>
-        <w:rPr>
-          <w:rFonts w:ascii="Consolas" w:eastAsia="Times New Roman" w:hAnsi="Consolas" w:cs="Times New Roman"/>
-          <w:color w:val="569CD6"/>
-          <w:sz w:val="21"/>
-          <w:szCs w:val="21"/>
-          <w:lang w:eastAsia="fr-FR"/>
-        </w:rPr>
-        <w:t>def</w:t>
-      </w:r>
-      <w:proofErr w:type="spellEnd"/>
-      <w:r>
-        <w:rPr>
-          <w:rFonts w:ascii="Consolas" w:eastAsia="Times New Roman" w:hAnsi="Consolas" w:cs="Times New Roman"/>
-          <w:color w:val="CCCCCC"/>
-          <w:sz w:val="21"/>
-          <w:szCs w:val="21"/>
-          <w:lang w:eastAsia="fr-FR"/>
-        </w:rPr>
-        <w:t xml:space="preserve"> </w:t>
-      </w:r>
-      <w:proofErr w:type="spellStart"/>
-      <w:proofErr w:type="gramStart"/>
-      <w:r>
-        <w:rPr>
-          <w:rFonts w:ascii="Consolas" w:eastAsia="Times New Roman" w:hAnsi="Consolas" w:cs="Times New Roman"/>
-          <w:color w:val="DCDCAA"/>
-          <w:sz w:val="21"/>
-          <w:szCs w:val="21"/>
-          <w:lang w:eastAsia="fr-FR"/>
-        </w:rPr>
-        <w:t>play</w:t>
-      </w:r>
-      <w:proofErr w:type="spellEnd"/>
-      <w:r>
-        <w:rPr>
-          <w:rFonts w:ascii="Consolas" w:eastAsia="Times New Roman" w:hAnsi="Consolas" w:cs="Times New Roman"/>
-          <w:color w:val="CCCCCC"/>
-          <w:sz w:val="21"/>
-          <w:szCs w:val="21"/>
-          <w:lang w:eastAsia="fr-FR"/>
-        </w:rPr>
-        <w:t>(</w:t>
-      </w:r>
-      <w:proofErr w:type="gramEnd"/>
-      <w:r>
-        <w:rPr>
-          <w:rFonts w:ascii="Consolas" w:eastAsia="Times New Roman" w:hAnsi="Consolas" w:cs="Times New Roman"/>
-          <w:color w:val="9CDCFE"/>
-          <w:sz w:val="21"/>
-          <w:szCs w:val="21"/>
-          <w:lang w:eastAsia="fr-FR"/>
-        </w:rPr>
-        <w:t>self</w:t>
-      </w:r>
-      <w:r>
-        <w:rPr>
-          <w:rFonts w:ascii="Consolas" w:eastAsia="Times New Roman" w:hAnsi="Consolas" w:cs="Times New Roman"/>
-          <w:color w:val="CCCCCC"/>
-          <w:sz w:val="21"/>
-          <w:szCs w:val="21"/>
-          <w:lang w:eastAsia="fr-FR"/>
-        </w:rPr>
-        <w:t xml:space="preserve">, </w:t>
-      </w:r>
-      <w:proofErr w:type="spellStart"/>
-      <w:r>
-        <w:rPr>
-          <w:rFonts w:ascii="Consolas" w:eastAsia="Times New Roman" w:hAnsi="Consolas" w:cs="Times New Roman"/>
-          <w:color w:val="9CDCFE"/>
-          <w:sz w:val="21"/>
-          <w:szCs w:val="21"/>
-          <w:lang w:eastAsia="fr-FR"/>
-        </w:rPr>
-        <w:t>arm_number</w:t>
-      </w:r>
-      <w:proofErr w:type="spellEnd"/>
-      <w:r>
-        <w:rPr>
-          <w:rFonts w:ascii="Consolas" w:eastAsia="Times New Roman" w:hAnsi="Consolas" w:cs="Times New Roman"/>
-          <w:color w:val="CCCCCC"/>
-          <w:sz w:val="21"/>
-          <w:szCs w:val="21"/>
-          <w:lang w:eastAsia="fr-FR"/>
-        </w:rPr>
-        <w:t>):</w:t>
-      </w:r>
-    </w:p>
-    <w:p>
-      <w:pPr>
-        <w:shd w:val="clear" w:color="auto" w:fill="1F1F1F"/>
-        <w:spacing w:after="0" w:line="285" w:lineRule="atLeast"/>
-        <w:rPr>
-          <w:rFonts w:ascii="Consolas" w:eastAsia="Times New Roman" w:hAnsi="Consolas" w:cs="Times New Roman"/>
-          <w:color w:val="CCCCCC"/>
-          <w:sz w:val="21"/>
-          <w:szCs w:val="21"/>
-          <w:lang w:eastAsia="fr-FR"/>
-        </w:rPr>
-      </w:pPr>
-      <w:r>
-        <w:rPr>
-          <w:rFonts w:ascii="Consolas" w:eastAsia="Times New Roman" w:hAnsi="Consolas" w:cs="Times New Roman"/>
-          <w:color w:val="CCCCCC"/>
-          <w:sz w:val="21"/>
-          <w:szCs w:val="21"/>
-          <w:lang w:eastAsia="fr-FR"/>
-        </w:rPr>
-        <w:t xml:space="preserve">        </w:t>
-      </w:r>
-      <w:proofErr w:type="gramStart"/>
-      <w:r>
-        <w:rPr>
-          <w:rFonts w:ascii="Consolas" w:eastAsia="Times New Roman" w:hAnsi="Consolas" w:cs="Times New Roman"/>
-          <w:color w:val="C586C0"/>
-          <w:sz w:val="21"/>
-          <w:szCs w:val="21"/>
-          <w:lang w:eastAsia="fr-FR"/>
-        </w:rPr>
-        <w:t>if</w:t>
-      </w:r>
-      <w:proofErr w:type="gramEnd"/>
-      <w:r>
-        <w:rPr>
-          <w:rFonts w:ascii="Consolas" w:eastAsia="Times New Roman" w:hAnsi="Consolas" w:cs="Times New Roman"/>
-          <w:color w:val="CCCCCC"/>
-          <w:sz w:val="21"/>
-          <w:szCs w:val="21"/>
-          <w:lang w:eastAsia="fr-FR"/>
-        </w:rPr>
-        <w:t xml:space="preserve"> </w:t>
-      </w:r>
-      <w:proofErr w:type="spellStart"/>
-      <w:r>
-        <w:rPr>
-          <w:rFonts w:ascii="Consolas" w:eastAsia="Times New Roman" w:hAnsi="Consolas" w:cs="Times New Roman"/>
-          <w:color w:val="CCCCCC"/>
-          <w:sz w:val="21"/>
-          <w:szCs w:val="21"/>
-          <w:lang w:eastAsia="fr-FR"/>
-        </w:rPr>
-        <w:t>arm_number</w:t>
-      </w:r>
-      <w:proofErr w:type="spellEnd"/>
-      <w:r>
-        <w:rPr>
-          <w:rFonts w:ascii="Consolas" w:eastAsia="Times New Roman" w:hAnsi="Consolas" w:cs="Times New Roman"/>
-          <w:color w:val="CCCCCC"/>
-          <w:sz w:val="21"/>
-          <w:szCs w:val="21"/>
-          <w:lang w:eastAsia="fr-FR"/>
-        </w:rPr>
-        <w:t xml:space="preserve"> </w:t>
-      </w:r>
-      <w:r>
-        <w:rPr>
-          <w:rFonts w:ascii="Consolas" w:eastAsia="Times New Roman" w:hAnsi="Consolas" w:cs="Times New Roman"/>
-          <w:color w:val="D4D4D4"/>
-          <w:sz w:val="21"/>
-          <w:szCs w:val="21"/>
-          <w:lang w:eastAsia="fr-FR"/>
-        </w:rPr>
-        <w:t>&gt;</w:t>
-      </w:r>
-      <w:r>
-        <w:rPr>
-          <w:rFonts w:ascii="Consolas" w:eastAsia="Times New Roman" w:hAnsi="Consolas" w:cs="Times New Roman"/>
-          <w:color w:val="CCCCCC"/>
-          <w:sz w:val="21"/>
-          <w:szCs w:val="21"/>
-          <w:lang w:eastAsia="fr-FR"/>
-        </w:rPr>
-        <w:t xml:space="preserve"> </w:t>
-      </w:r>
-      <w:r>
-        <w:rPr>
-          <w:rFonts w:ascii="Consolas" w:eastAsia="Times New Roman" w:hAnsi="Consolas" w:cs="Times New Roman"/>
-          <w:color w:val="B5CEA8"/>
-          <w:sz w:val="21"/>
-          <w:szCs w:val="21"/>
-          <w:lang w:eastAsia="fr-FR"/>
-        </w:rPr>
-        <w:t>9</w:t>
-      </w:r>
-      <w:r>
-        <w:rPr>
-          <w:rFonts w:ascii="Consolas" w:eastAsia="Times New Roman" w:hAnsi="Consolas" w:cs="Times New Roman"/>
-          <w:color w:val="CCCCCC"/>
-          <w:sz w:val="21"/>
-          <w:szCs w:val="21"/>
-          <w:lang w:eastAsia="fr-FR"/>
-        </w:rPr>
-        <w:t xml:space="preserve"> </w:t>
-      </w:r>
-      <w:r>
-        <w:rPr>
-          <w:rFonts w:ascii="Consolas" w:eastAsia="Times New Roman" w:hAnsi="Consolas" w:cs="Times New Roman"/>
-          <w:color w:val="569CD6"/>
-          <w:sz w:val="21"/>
-          <w:szCs w:val="21"/>
-          <w:lang w:eastAsia="fr-FR"/>
-        </w:rPr>
-        <w:t>or</w:t>
-      </w:r>
-      <w:r>
-        <w:rPr>
-          <w:rFonts w:ascii="Consolas" w:eastAsia="Times New Roman" w:hAnsi="Consolas" w:cs="Times New Roman"/>
-          <w:color w:val="CCCCCC"/>
-          <w:sz w:val="21"/>
-          <w:szCs w:val="21"/>
-          <w:lang w:eastAsia="fr-FR"/>
-        </w:rPr>
-        <w:t xml:space="preserve"> </w:t>
-      </w:r>
-      <w:proofErr w:type="spellStart"/>
-      <w:r>
-        <w:rPr>
-          <w:rFonts w:ascii="Consolas" w:eastAsia="Times New Roman" w:hAnsi="Consolas" w:cs="Times New Roman"/>
-          <w:color w:val="CCCCCC"/>
-          <w:sz w:val="21"/>
-          <w:szCs w:val="21"/>
-          <w:lang w:eastAsia="fr-FR"/>
-        </w:rPr>
-        <w:t>arm_number</w:t>
-      </w:r>
-      <w:proofErr w:type="spellEnd"/>
-      <w:r>
-        <w:rPr>
-          <w:rFonts w:ascii="Consolas" w:eastAsia="Times New Roman" w:hAnsi="Consolas" w:cs="Times New Roman"/>
-          <w:color w:val="CCCCCC"/>
-          <w:sz w:val="21"/>
-          <w:szCs w:val="21"/>
-          <w:lang w:eastAsia="fr-FR"/>
-        </w:rPr>
-        <w:t xml:space="preserve"> </w:t>
-      </w:r>
-      <w:r>
-        <w:rPr>
-          <w:rFonts w:ascii="Consolas" w:eastAsia="Times New Roman" w:hAnsi="Consolas" w:cs="Times New Roman"/>
-          <w:color w:val="D4D4D4"/>
-          <w:sz w:val="21"/>
-          <w:szCs w:val="21"/>
-          <w:lang w:eastAsia="fr-FR"/>
-        </w:rPr>
-        <w:t>&lt;</w:t>
-      </w:r>
-      <w:r>
-        <w:rPr>
-          <w:rFonts w:ascii="Consolas" w:eastAsia="Times New Roman" w:hAnsi="Consolas" w:cs="Times New Roman"/>
-          <w:color w:val="CCCCCC"/>
-          <w:sz w:val="21"/>
-          <w:szCs w:val="21"/>
-          <w:lang w:eastAsia="fr-FR"/>
-        </w:rPr>
-        <w:t xml:space="preserve"> </w:t>
-      </w:r>
-      <w:r>
-        <w:rPr>
-          <w:rFonts w:ascii="Consolas" w:eastAsia="Times New Roman" w:hAnsi="Consolas" w:cs="Times New Roman"/>
-          <w:color w:val="B5CEA8"/>
-          <w:sz w:val="21"/>
-          <w:szCs w:val="21"/>
-          <w:lang w:eastAsia="fr-FR"/>
-        </w:rPr>
-        <w:t>0</w:t>
-      </w:r>
-      <w:r>
-        <w:rPr>
-          <w:rFonts w:ascii="Consolas" w:eastAsia="Times New Roman" w:hAnsi="Consolas" w:cs="Times New Roman"/>
-          <w:color w:val="CCCCCC"/>
-          <w:sz w:val="21"/>
-          <w:szCs w:val="21"/>
-          <w:lang w:eastAsia="fr-FR"/>
-        </w:rPr>
-        <w:t>:</w:t>
-      </w:r>
-    </w:p>
-    <w:p>
-      <w:pPr>
-        <w:shd w:val="clear" w:color="auto" w:fill="1F1F1F"/>
-        <w:spacing w:after="0" w:line="285" w:lineRule="atLeast"/>
-        <w:rPr>
-          <w:rFonts w:ascii="Consolas" w:eastAsia="Times New Roman" w:hAnsi="Consolas" w:cs="Times New Roman"/>
-          <w:color w:val="CCCCCC"/>
-          <w:sz w:val="21"/>
-          <w:szCs w:val="21"/>
-          <w:lang w:eastAsia="fr-FR"/>
-        </w:rPr>
-      </w:pPr>
-      <w:r>
-        <w:rPr>
-          <w:rFonts w:ascii="Consolas" w:eastAsia="Times New Roman" w:hAnsi="Consolas" w:cs="Times New Roman"/>
-          <w:color w:val="CCCCCC"/>
-          <w:sz w:val="21"/>
-          <w:szCs w:val="21"/>
-          <w:lang w:eastAsia="fr-FR"/>
-        </w:rPr>
-        <w:t xml:space="preserve">            </w:t>
-      </w:r>
-      <w:proofErr w:type="spellStart"/>
-      <w:r>
-        <w:rPr>
-          <w:rFonts w:ascii="Consolas" w:eastAsia="Times New Roman" w:hAnsi="Consolas" w:cs="Times New Roman"/>
-          <w:color w:val="C586C0"/>
-          <w:sz w:val="21"/>
-          <w:szCs w:val="21"/>
-          <w:lang w:eastAsia="fr-FR"/>
-        </w:rPr>
-        <w:t>raise</w:t>
-      </w:r>
-      <w:proofErr w:type="spellEnd"/>
-      <w:r>
-        <w:rPr>
-          <w:rFonts w:ascii="Consolas" w:eastAsia="Times New Roman" w:hAnsi="Consolas" w:cs="Times New Roman"/>
-          <w:color w:val="CCCCCC"/>
-          <w:sz w:val="21"/>
-          <w:szCs w:val="21"/>
-          <w:lang w:eastAsia="fr-FR"/>
-        </w:rPr>
-        <w:t xml:space="preserve"> </w:t>
-      </w:r>
-      <w:proofErr w:type="spellStart"/>
-      <w:proofErr w:type="gramStart"/>
-      <w:r>
-        <w:rPr>
-          <w:rFonts w:ascii="Consolas" w:eastAsia="Times New Roman" w:hAnsi="Consolas" w:cs="Times New Roman"/>
-          <w:color w:val="4EC9B0"/>
-          <w:sz w:val="21"/>
-          <w:szCs w:val="21"/>
-          <w:lang w:eastAsia="fr-FR"/>
-        </w:rPr>
-        <w:t>ValueError</w:t>
-      </w:r>
-      <w:proofErr w:type="spellEnd"/>
-      <w:r>
-        <w:rPr>
-          <w:rFonts w:ascii="Consolas" w:eastAsia="Times New Roman" w:hAnsi="Consolas" w:cs="Times New Roman"/>
-          <w:color w:val="CCCCCC"/>
-          <w:sz w:val="21"/>
-          <w:szCs w:val="21"/>
-          <w:lang w:eastAsia="fr-FR"/>
-        </w:rPr>
-        <w:t>(</w:t>
-      </w:r>
-      <w:proofErr w:type="gramEnd"/>
-      <w:r>
-        <w:rPr>
-          <w:rFonts w:ascii="Consolas" w:eastAsia="Times New Roman" w:hAnsi="Consolas" w:cs="Times New Roman"/>
-          <w:color w:val="CE9178"/>
-          <w:sz w:val="21"/>
-          <w:szCs w:val="21"/>
-          <w:lang w:eastAsia="fr-FR"/>
-        </w:rPr>
-        <w:t>"Valeur impossible, erreur"</w:t>
-      </w:r>
-      <w:r>
-        <w:rPr>
-          <w:rFonts w:ascii="Consolas" w:eastAsia="Times New Roman" w:hAnsi="Consolas" w:cs="Times New Roman"/>
-          <w:color w:val="CCCCCC"/>
-          <w:sz w:val="21"/>
-          <w:szCs w:val="21"/>
-          <w:lang w:eastAsia="fr-FR"/>
-        </w:rPr>
-        <w:t>)</w:t>
-      </w:r>
-    </w:p>
-    <w:p>
-      <w:pPr>
-        <w:shd w:val="clear" w:color="auto" w:fill="1F1F1F"/>
-        <w:spacing w:after="0" w:line="285" w:lineRule="atLeast"/>
-        <w:rPr>
-          <w:rFonts w:ascii="Consolas" w:eastAsia="Times New Roman" w:hAnsi="Consolas" w:cs="Times New Roman"/>
-          <w:color w:val="CCCCCC"/>
-          <w:sz w:val="21"/>
-          <w:szCs w:val="21"/>
-          <w:lang w:eastAsia="fr-FR"/>
-        </w:rPr>
-      </w:pPr>
-      <w:r>
-        <w:rPr>
-          <w:rFonts w:ascii="Consolas" w:eastAsia="Times New Roman" w:hAnsi="Consolas" w:cs="Times New Roman"/>
-          <w:color w:val="CCCCCC"/>
-          <w:sz w:val="21"/>
-          <w:szCs w:val="21"/>
-          <w:lang w:eastAsia="fr-FR"/>
-        </w:rPr>
-        <w:t xml:space="preserve">        </w:t>
-      </w:r>
-      <w:proofErr w:type="spellStart"/>
-      <w:proofErr w:type="gramStart"/>
-      <w:r>
-        <w:rPr>
-          <w:rFonts w:ascii="Consolas" w:eastAsia="Times New Roman" w:hAnsi="Consolas" w:cs="Times New Roman"/>
-          <w:color w:val="C586C0"/>
-          <w:sz w:val="21"/>
-          <w:szCs w:val="21"/>
-          <w:lang w:eastAsia="fr-FR"/>
-        </w:rPr>
-        <w:t>else</w:t>
-      </w:r>
-      <w:proofErr w:type="spellEnd"/>
-      <w:proofErr w:type="gramEnd"/>
-      <w:r>
-        <w:rPr>
-          <w:rFonts w:ascii="Consolas" w:eastAsia="Times New Roman" w:hAnsi="Consolas" w:cs="Times New Roman"/>
-          <w:color w:val="CCCCCC"/>
-          <w:sz w:val="21"/>
-          <w:szCs w:val="21"/>
-          <w:lang w:eastAsia="fr-FR"/>
-        </w:rPr>
-        <w:t>:</w:t>
-      </w:r>
-    </w:p>
-    <w:p>
-      <w:pPr>
-        <w:shd w:val="clear" w:color="auto" w:fill="1F1F1F"/>
-        <w:spacing w:after="0" w:line="285" w:lineRule="atLeast"/>
-        <w:rPr>
-          <w:rFonts w:ascii="Consolas" w:eastAsia="Times New Roman" w:hAnsi="Consolas" w:cs="Times New Roman"/>
-          <w:color w:val="CCCCCC"/>
-          <w:sz w:val="21"/>
-          <w:szCs w:val="21"/>
-          <w:lang w:eastAsia="fr-FR"/>
-        </w:rPr>
-      </w:pPr>
-      <w:r>
-        <w:rPr>
-          <w:rFonts w:ascii="Consolas" w:eastAsia="Times New Roman" w:hAnsi="Consolas" w:cs="Times New Roman"/>
-          <w:color w:val="CCCCCC"/>
-          <w:sz w:val="21"/>
-          <w:szCs w:val="21"/>
-          <w:lang w:eastAsia="fr-FR"/>
-        </w:rPr>
-        <w:t xml:space="preserve">            </w:t>
-      </w:r>
-      <w:r>
-        <w:rPr>
-          <w:rFonts w:ascii="Consolas" w:eastAsia="Times New Roman" w:hAnsi="Consolas" w:cs="Times New Roman"/>
-          <w:color w:val="C586C0"/>
-          <w:sz w:val="21"/>
-          <w:szCs w:val="21"/>
-          <w:lang w:eastAsia="fr-FR"/>
-        </w:rPr>
-        <w:t>return</w:t>
-      </w:r>
-      <w:r>
-        <w:rPr>
-          <w:rFonts w:ascii="Consolas" w:eastAsia="Times New Roman" w:hAnsi="Consolas" w:cs="Times New Roman"/>
-          <w:color w:val="CCCCCC"/>
-          <w:sz w:val="21"/>
-          <w:szCs w:val="21"/>
-          <w:lang w:eastAsia="fr-FR"/>
-        </w:rPr>
-        <w:t xml:space="preserve"> </w:t>
-      </w:r>
-      <w:proofErr w:type="spellStart"/>
-      <w:proofErr w:type="gramStart"/>
-      <w:r>
-        <w:rPr>
-          <w:rFonts w:ascii="Consolas" w:eastAsia="Times New Roman" w:hAnsi="Consolas" w:cs="Times New Roman"/>
-          <w:color w:val="569CD6"/>
-          <w:sz w:val="21"/>
-          <w:szCs w:val="21"/>
-          <w:lang w:eastAsia="fr-FR"/>
-        </w:rPr>
-        <w:t>self</w:t>
-      </w:r>
-      <w:r>
-        <w:rPr>
-          <w:rFonts w:ascii="Consolas" w:eastAsia="Times New Roman" w:hAnsi="Consolas" w:cs="Times New Roman"/>
-          <w:color w:val="CCCCCC"/>
-          <w:sz w:val="21"/>
-          <w:szCs w:val="21"/>
-          <w:lang w:eastAsia="fr-FR"/>
-        </w:rPr>
-        <w:t>.tab</w:t>
-      </w:r>
-      <w:proofErr w:type="spellEnd"/>
-      <w:r>
-        <w:rPr>
-          <w:rFonts w:ascii="Consolas" w:eastAsia="Times New Roman" w:hAnsi="Consolas" w:cs="Times New Roman"/>
-          <w:color w:val="CCCCCC"/>
-          <w:sz w:val="21"/>
-          <w:szCs w:val="21"/>
-          <w:lang w:eastAsia="fr-FR"/>
-        </w:rPr>
-        <w:t>[</w:t>
-      </w:r>
-      <w:proofErr w:type="spellStart"/>
-      <w:proofErr w:type="gramEnd"/>
-      <w:r>
-        <w:rPr>
-          <w:rFonts w:ascii="Consolas" w:eastAsia="Times New Roman" w:hAnsi="Consolas" w:cs="Times New Roman"/>
-          <w:color w:val="CCCCCC"/>
-          <w:sz w:val="21"/>
-          <w:szCs w:val="21"/>
-          <w:lang w:eastAsia="fr-FR"/>
-        </w:rPr>
-        <w:t>arm_number</w:t>
-      </w:r>
-      <w:proofErr w:type="spellEnd"/>
-      <w:r>
-        <w:rPr>
-          <w:rFonts w:ascii="Consolas" w:eastAsia="Times New Roman" w:hAnsi="Consolas" w:cs="Times New Roman"/>
-          <w:color w:val="CCCCCC"/>
-          <w:sz w:val="21"/>
-          <w:szCs w:val="21"/>
-          <w:lang w:eastAsia="fr-FR"/>
-        </w:rPr>
-        <w:t>].</w:t>
-      </w:r>
-      <w:proofErr w:type="spellStart"/>
-      <w:r>
-        <w:rPr>
-          <w:rFonts w:ascii="Consolas" w:eastAsia="Times New Roman" w:hAnsi="Consolas" w:cs="Times New Roman"/>
-          <w:color w:val="CCCCCC"/>
-          <w:sz w:val="21"/>
-          <w:szCs w:val="21"/>
-          <w:lang w:eastAsia="fr-FR"/>
-        </w:rPr>
-        <w:t>play</w:t>
-      </w:r>
-      <w:proofErr w:type="spellEnd"/>
-      <w:r>
-        <w:rPr>
-          <w:rFonts w:ascii="Consolas" w:eastAsia="Times New Roman" w:hAnsi="Consolas" w:cs="Times New Roman"/>
-          <w:color w:val="CCCCCC"/>
-          <w:sz w:val="21"/>
-          <w:szCs w:val="21"/>
-          <w:lang w:eastAsia="fr-FR"/>
-        </w:rPr>
-        <w:t>()</w:t>
+        <w:t>8.</w:t>
+      </w:r>
+    </w:p>
+    <w:p/>
+    <w:p>
+      <w:r>
+        <w:t>9.</w:t>
       </w:r>
     </w:p>
     <w:p/>
@@ -4675,7 +7170,7 @@
 </file>
 
 <file path=customXml/itemProps1.xml><?xml version="1.0" encoding="utf-8"?>
-<ds:datastoreItem xmlns:ds="http://schemas.openxmlformats.org/officeDocument/2006/customXml" ds:itemID="{6E544BBE-F3D6-43B9-95BD-68430B13C193}">
+<ds:datastoreItem xmlns:ds="http://schemas.openxmlformats.org/officeDocument/2006/customXml" ds:itemID="{4D50AFC6-C020-4B7A-B794-C5610BC6049F}">
   <ds:schemaRefs>
     <ds:schemaRef ds:uri="http://schemas.openxmlformats.org/officeDocument/2006/bibliography"/>
   </ds:schemaRefs>

</xml_diff>